<commit_message>
Update Daily Status and Added Top Module File
</commit_message>
<xml_diff>
--- a/Documentation/Verification_Plan/Functional_Verification_Plan_Template.docx
+++ b/Documentation/Verification_Plan/Functional_Verification_Plan_Template.docx
@@ -1260,39 +1260,27 @@
         </w:r>
         <w:r>
           <w:rPr>
+            <w:webHidden/>
+          </w:rPr>
+          <w:fldChar w:fldCharType="begin"/>
+        </w:r>
+        <w:r>
+          <w:rPr>
+            <w:webHidden/>
+          </w:rPr>
+          <w:instrText>PAGEREF _Toc419795966 \h</w:instrText>
+        </w:r>
+        <w:r>
+          <w:rPr>
+            <w:webHidden/>
+          </w:rPr>
+          <w:fldChar w:fldCharType="separate"/>
+        </w:r>
+        <w:r>
+          <w:rPr>
             <w:rStyle w:val="IndexLink"/>
           </w:rPr>
-          <w:t xml:space="preserve">Overview of </w:t>
-        </w:r>
-        <w:r>
-          <w:rPr>
-            <w:rStyle w:val="IndexLink"/>
-          </w:rPr>
-          <w:t>TDP RAM UVC</w:t>
-        </w:r>
-        <w:r>
-          <w:rPr>
-            <w:webHidden/>
-          </w:rPr>
-          <w:fldChar w:fldCharType="begin"/>
-        </w:r>
-        <w:r>
-          <w:rPr>
-            <w:webHidden/>
-          </w:rPr>
-          <w:instrText>PAGEREF _Toc419795966 \h</w:instrText>
-        </w:r>
-        <w:r>
-          <w:rPr>
-            <w:webHidden/>
-          </w:rPr>
-          <w:fldChar w:fldCharType="separate"/>
-        </w:r>
-        <w:r>
-          <w:rPr>
-            <w:rStyle w:val="IndexLink"/>
-          </w:rPr>
-          <w:t xml:space="preserve"> Verification Architecture</w:t>
+          <w:t>Overview of TDP RAM UVC Verification Architecture</w:t>
           <w:tab/>
           <w:t>8</w:t>
         </w:r>
@@ -3823,8 +3811,8 @@
           <w:color w:val="000000" w:themeColor="text1"/>
         </w:rPr>
       </w:pPr>
-      <w:bookmarkStart w:id="2" w:name="_Toc405376918"/>
-      <w:bookmarkStart w:id="3" w:name="_Toc419795954"/>
+      <w:bookmarkStart w:id="2" w:name="_Toc419795954"/>
+      <w:bookmarkStart w:id="3" w:name="_Toc405376918"/>
       <w:bookmarkEnd w:id="2"/>
       <w:bookmarkEnd w:id="3"/>
       <w:r>
@@ -3852,8 +3840,8 @@
           <w:szCs w:val="24"/>
         </w:rPr>
       </w:pPr>
-      <w:bookmarkStart w:id="4" w:name="_Toc405376919"/>
-      <w:bookmarkStart w:id="5" w:name="_Toc419795955"/>
+      <w:bookmarkStart w:id="4" w:name="_Toc419795955"/>
+      <w:bookmarkStart w:id="5" w:name="_Toc405376919"/>
       <w:bookmarkEnd w:id="4"/>
       <w:bookmarkEnd w:id="5"/>
       <w:r>
@@ -3872,9 +3860,9 @@
         <w:jc w:val="center"/>
         <w:rPr/>
       </w:pPr>
-      <w:bookmarkStart w:id="6" w:name="_Toc333935438"/>
+      <w:bookmarkStart w:id="6" w:name="_Toc419796106"/>
       <w:bookmarkStart w:id="7" w:name="_Toc353986285"/>
-      <w:bookmarkStart w:id="8" w:name="_Toc419796106"/>
+      <w:bookmarkStart w:id="8" w:name="_Toc333935438"/>
       <w:r>
         <w:rPr>
           <w:b w:val="false"/>
@@ -3890,14 +3878,14 @@
       <w:r>
         <w:fldChar w:fldCharType="separate"/>
       </w:r>
-      <w:bookmarkStart w:id="9" w:name="__Fieldmark__610_3414425876"/>
+      <w:bookmarkStart w:id="9" w:name="__Fieldmark__613_3489403294"/>
       <w:r>
         <w:rPr>
           <w:b w:val="false"/>
         </w:rPr>
         <w:t>1</w:t>
       </w:r>
-      <w:bookmarkStart w:id="10" w:name="__Fieldmark__607_2552085529"/>
+      <w:bookmarkStart w:id="10" w:name="__Fieldmark__610_3414425876"/>
       <w:r>
         <w:rPr>
           <w:b w:val="false"/>
@@ -3906,8 +3894,10 @@
       <w:r>
         <w:fldChar w:fldCharType="end"/>
       </w:r>
+      <w:bookmarkStart w:id="11" w:name="__Fieldmark__607_2552085529"/>
       <w:bookmarkEnd w:id="9"/>
       <w:bookmarkEnd w:id="10"/>
+      <w:bookmarkEnd w:id="11"/>
       <w:r>
         <w:rPr>
           <w:b w:val="false"/>
@@ -3946,7 +3936,7 @@
       <w:tblPr>
         <w:tblW w:w="9810" w:type="dxa"/>
         <w:jc w:val="left"/>
-        <w:tblInd w:w="-5" w:type="dxa"/>
+        <w:tblInd w:w="-10" w:type="dxa"/>
         <w:tblBorders>
           <w:top w:val="single" w:sz="4" w:space="0" w:color="00000A"/>
           <w:left w:val="single" w:sz="4" w:space="0" w:color="00000A"/>
@@ -3966,8 +3956,8 @@
       <w:tblGrid>
         <w:gridCol w:w="1353"/>
         <w:gridCol w:w="1076"/>
-        <w:gridCol w:w="1896"/>
-        <w:gridCol w:w="5484"/>
+        <w:gridCol w:w="1897"/>
+        <w:gridCol w:w="5483"/>
       </w:tblGrid>
       <w:tr>
         <w:trPr>
@@ -4045,7 +4035,7 @@
         </w:tc>
         <w:tc>
           <w:tcPr>
-            <w:tcW w:w="1896" w:type="dxa"/>
+            <w:tcW w:w="1897" w:type="dxa"/>
             <w:tcBorders>
               <w:top w:val="single" w:sz="4" w:space="0" w:color="00000A"/>
               <w:left w:val="single" w:sz="4" w:space="0" w:color="00000A"/>
@@ -4080,7 +4070,7 @@
         </w:tc>
         <w:tc>
           <w:tcPr>
-            <w:tcW w:w="5484" w:type="dxa"/>
+            <w:tcW w:w="5483" w:type="dxa"/>
             <w:tcBorders>
               <w:top w:val="single" w:sz="4" w:space="0" w:color="00000A"/>
               <w:left w:val="single" w:sz="4" w:space="0" w:color="00000A"/>
@@ -4189,7 +4179,7 @@
         </w:tc>
         <w:tc>
           <w:tcPr>
-            <w:tcW w:w="1896" w:type="dxa"/>
+            <w:tcW w:w="1897" w:type="dxa"/>
             <w:tcBorders>
               <w:top w:val="single" w:sz="4" w:space="0" w:color="00000A"/>
               <w:left w:val="single" w:sz="4" w:space="0" w:color="00000A"/>
@@ -4223,7 +4213,7 @@
         </w:tc>
         <w:tc>
           <w:tcPr>
-            <w:tcW w:w="5484" w:type="dxa"/>
+            <w:tcW w:w="5483" w:type="dxa"/>
             <w:tcBorders>
               <w:top w:val="single" w:sz="4" w:space="0" w:color="00000A"/>
               <w:left w:val="single" w:sz="4" w:space="0" w:color="00000A"/>
@@ -4340,7 +4330,7 @@
         </w:tc>
         <w:tc>
           <w:tcPr>
-            <w:tcW w:w="1896" w:type="dxa"/>
+            <w:tcW w:w="1897" w:type="dxa"/>
             <w:tcBorders>
               <w:top w:val="single" w:sz="4" w:space="0" w:color="00000A"/>
               <w:left w:val="single" w:sz="4" w:space="0" w:color="00000A"/>
@@ -4376,7 +4366,7 @@
         </w:tc>
         <w:tc>
           <w:tcPr>
-            <w:tcW w:w="5484" w:type="dxa"/>
+            <w:tcW w:w="5483" w:type="dxa"/>
             <w:tcBorders>
               <w:top w:val="single" w:sz="4" w:space="0" w:color="00000A"/>
               <w:left w:val="single" w:sz="4" w:space="0" w:color="00000A"/>
@@ -4483,7 +4473,7 @@
         </w:tc>
         <w:tc>
           <w:tcPr>
-            <w:tcW w:w="1896" w:type="dxa"/>
+            <w:tcW w:w="1897" w:type="dxa"/>
             <w:tcBorders>
               <w:top w:val="single" w:sz="4" w:space="0" w:color="00000A"/>
               <w:left w:val="single" w:sz="4" w:space="0" w:color="00000A"/>
@@ -4518,7 +4508,7 @@
         </w:tc>
         <w:tc>
           <w:tcPr>
-            <w:tcW w:w="5484" w:type="dxa"/>
+            <w:tcW w:w="5483" w:type="dxa"/>
             <w:tcBorders>
               <w:top w:val="single" w:sz="4" w:space="0" w:color="00000A"/>
               <w:left w:val="single" w:sz="4" w:space="0" w:color="00000A"/>
@@ -4625,7 +4615,7 @@
         </w:tc>
         <w:tc>
           <w:tcPr>
-            <w:tcW w:w="1896" w:type="dxa"/>
+            <w:tcW w:w="1897" w:type="dxa"/>
             <w:tcBorders>
               <w:top w:val="single" w:sz="4" w:space="0" w:color="00000A"/>
               <w:left w:val="single" w:sz="4" w:space="0" w:color="00000A"/>
@@ -4660,7 +4650,7 @@
         </w:tc>
         <w:tc>
           <w:tcPr>
-            <w:tcW w:w="5484" w:type="dxa"/>
+            <w:tcW w:w="5483" w:type="dxa"/>
             <w:tcBorders>
               <w:top w:val="single" w:sz="4" w:space="0" w:color="00000A"/>
               <w:left w:val="single" w:sz="4" w:space="0" w:color="00000A"/>
@@ -4733,10 +4723,10 @@
           <w:szCs w:val="24"/>
         </w:rPr>
       </w:pPr>
-      <w:bookmarkStart w:id="11" w:name="_Toc405376920"/>
       <w:bookmarkStart w:id="12" w:name="_Toc419795956"/>
-      <w:bookmarkEnd w:id="11"/>
+      <w:bookmarkStart w:id="13" w:name="_Toc405376920"/>
       <w:bookmarkEnd w:id="12"/>
+      <w:bookmarkEnd w:id="13"/>
       <w:r>
         <w:rPr>
           <w:color w:val="000000" w:themeColor="text1"/>
@@ -4753,8 +4743,8 @@
         <w:jc w:val="center"/>
         <w:rPr/>
       </w:pPr>
-      <w:bookmarkStart w:id="13" w:name="_Toc353986286"/>
       <w:bookmarkStart w:id="14" w:name="_Toc419796107"/>
+      <w:bookmarkStart w:id="15" w:name="_Toc353986286"/>
       <w:r>
         <w:rPr>
           <w:b w:val="false"/>
@@ -4779,8 +4769,8 @@
       <w:r>
         <w:fldChar w:fldCharType="end"/>
       </w:r>
-      <w:bookmarkEnd w:id="13"/>
       <w:bookmarkEnd w:id="14"/>
+      <w:bookmarkEnd w:id="15"/>
       <w:r>
         <w:rPr>
           <w:b w:val="false"/>
@@ -4792,7 +4782,7 @@
       <w:tblPr>
         <w:tblW w:w="9810" w:type="dxa"/>
         <w:jc w:val="left"/>
-        <w:tblInd w:w="103" w:type="dxa"/>
+        <w:tblInd w:w="98" w:type="dxa"/>
         <w:tblBorders>
           <w:top w:val="single" w:sz="4" w:space="0" w:color="00000A"/>
           <w:left w:val="single" w:sz="4" w:space="0" w:color="00000A"/>
@@ -4803,7 +4793,7 @@
         </w:tblBorders>
         <w:tblCellMar>
           <w:top w:w="0" w:type="dxa"/>
-          <w:left w:w="103" w:type="dxa"/>
+          <w:left w:w="98" w:type="dxa"/>
           <w:bottom w:w="0" w:type="dxa"/>
           <w:right w:w="108" w:type="dxa"/>
         </w:tblCellMar>
@@ -4830,7 +4820,7 @@
             </w:tcBorders>
             <w:shd w:color="auto" w:fill="D9D9D9" w:themeFill="background1" w:themeFillShade="d9" w:val="clear"/>
             <w:tcMar>
-              <w:left w:w="103" w:type="dxa"/>
+              <w:left w:w="98" w:type="dxa"/>
             </w:tcMar>
           </w:tcPr>
           <w:p>
@@ -4861,7 +4851,7 @@
             </w:tcBorders>
             <w:shd w:color="auto" w:fill="D9D9D9" w:themeFill="background1" w:themeFillShade="d9" w:val="clear"/>
             <w:tcMar>
-              <w:left w:w="103" w:type="dxa"/>
+              <w:left w:w="98" w:type="dxa"/>
             </w:tcMar>
           </w:tcPr>
           <w:p>
@@ -4897,7 +4887,7 @@
             </w:tcBorders>
             <w:shd w:fill="auto" w:val="clear"/>
             <w:tcMar>
-              <w:left w:w="103" w:type="dxa"/>
+              <w:left w:w="98" w:type="dxa"/>
             </w:tcMar>
           </w:tcPr>
           <w:p>
@@ -4932,7 +4922,7 @@
             </w:tcBorders>
             <w:shd w:fill="auto" w:val="clear"/>
             <w:tcMar>
-              <w:left w:w="103" w:type="dxa"/>
+              <w:left w:w="98" w:type="dxa"/>
             </w:tcMar>
           </w:tcPr>
           <w:p>
@@ -4990,7 +4980,7 @@
             </w:tcBorders>
             <w:shd w:fill="auto" w:val="clear"/>
             <w:tcMar>
-              <w:left w:w="103" w:type="dxa"/>
+              <w:left w:w="98" w:type="dxa"/>
             </w:tcMar>
           </w:tcPr>
           <w:p>
@@ -5025,7 +5015,7 @@
             </w:tcBorders>
             <w:shd w:fill="auto" w:val="clear"/>
             <w:tcMar>
-              <w:left w:w="103" w:type="dxa"/>
+              <w:left w:w="98" w:type="dxa"/>
             </w:tcMar>
           </w:tcPr>
           <w:p>
@@ -5096,7 +5086,7 @@
             </w:tcBorders>
             <w:shd w:fill="auto" w:val="clear"/>
             <w:tcMar>
-              <w:left w:w="103" w:type="dxa"/>
+              <w:left w:w="98" w:type="dxa"/>
             </w:tcMar>
           </w:tcPr>
           <w:p>
@@ -5131,7 +5121,7 @@
             </w:tcBorders>
             <w:shd w:fill="auto" w:val="clear"/>
             <w:tcMar>
-              <w:left w:w="103" w:type="dxa"/>
+              <w:left w:w="98" w:type="dxa"/>
             </w:tcMar>
           </w:tcPr>
           <w:p>
@@ -5189,7 +5179,7 @@
             </w:tcBorders>
             <w:shd w:fill="auto" w:val="clear"/>
             <w:tcMar>
-              <w:left w:w="103" w:type="dxa"/>
+              <w:left w:w="98" w:type="dxa"/>
             </w:tcMar>
           </w:tcPr>
           <w:p>
@@ -5224,7 +5214,7 @@
             </w:tcBorders>
             <w:shd w:fill="auto" w:val="clear"/>
             <w:tcMar>
-              <w:left w:w="103" w:type="dxa"/>
+              <w:left w:w="98" w:type="dxa"/>
             </w:tcMar>
           </w:tcPr>
           <w:p>
@@ -5295,7 +5285,7 @@
             </w:tcBorders>
             <w:shd w:fill="auto" w:val="clear"/>
             <w:tcMar>
-              <w:left w:w="103" w:type="dxa"/>
+              <w:left w:w="98" w:type="dxa"/>
             </w:tcMar>
           </w:tcPr>
           <w:p>
@@ -5330,7 +5320,7 @@
             </w:tcBorders>
             <w:shd w:fill="auto" w:val="clear"/>
             <w:tcMar>
-              <w:left w:w="103" w:type="dxa"/>
+              <w:left w:w="98" w:type="dxa"/>
             </w:tcMar>
           </w:tcPr>
           <w:p>
@@ -5388,7 +5378,7 @@
             </w:tcBorders>
             <w:shd w:fill="auto" w:val="clear"/>
             <w:tcMar>
-              <w:left w:w="103" w:type="dxa"/>
+              <w:left w:w="98" w:type="dxa"/>
             </w:tcMar>
           </w:tcPr>
           <w:p>
@@ -5423,7 +5413,7 @@
             </w:tcBorders>
             <w:shd w:fill="auto" w:val="clear"/>
             <w:tcMar>
-              <w:left w:w="103" w:type="dxa"/>
+              <w:left w:w="98" w:type="dxa"/>
             </w:tcMar>
           </w:tcPr>
           <w:p>
@@ -5481,7 +5471,7 @@
             </w:tcBorders>
             <w:shd w:fill="auto" w:val="clear"/>
             <w:tcMar>
-              <w:left w:w="103" w:type="dxa"/>
+              <w:left w:w="98" w:type="dxa"/>
             </w:tcMar>
           </w:tcPr>
           <w:p>
@@ -5516,7 +5506,7 @@
             </w:tcBorders>
             <w:shd w:fill="auto" w:val="clear"/>
             <w:tcMar>
-              <w:left w:w="103" w:type="dxa"/>
+              <w:left w:w="98" w:type="dxa"/>
             </w:tcMar>
           </w:tcPr>
           <w:p>
@@ -5554,7 +5544,7 @@
             </w:tcBorders>
             <w:shd w:fill="auto" w:val="clear"/>
             <w:tcMar>
-              <w:left w:w="103" w:type="dxa"/>
+              <w:left w:w="98" w:type="dxa"/>
             </w:tcMar>
           </w:tcPr>
           <w:p>
@@ -5589,7 +5579,7 @@
             </w:tcBorders>
             <w:shd w:fill="auto" w:val="clear"/>
             <w:tcMar>
-              <w:left w:w="103" w:type="dxa"/>
+              <w:left w:w="98" w:type="dxa"/>
             </w:tcMar>
           </w:tcPr>
           <w:p>
@@ -5650,10 +5640,10 @@
           <w:szCs w:val="24"/>
         </w:rPr>
       </w:pPr>
-      <w:bookmarkStart w:id="15" w:name="_Toc405376921"/>
       <w:bookmarkStart w:id="16" w:name="_Toc419795957"/>
-      <w:bookmarkEnd w:id="15"/>
+      <w:bookmarkStart w:id="17" w:name="_Toc405376921"/>
       <w:bookmarkEnd w:id="16"/>
+      <w:bookmarkEnd w:id="17"/>
       <w:r>
         <w:rPr>
           <w:color w:val="000000" w:themeColor="text1"/>
@@ -5670,9 +5660,9 @@
         <w:jc w:val="center"/>
         <w:rPr/>
       </w:pPr>
-      <w:bookmarkStart w:id="17" w:name="_Toc214092746"/>
-      <w:bookmarkStart w:id="18" w:name="_Toc419796108"/>
-      <w:bookmarkStart w:id="19" w:name="_Toc353986287"/>
+      <w:bookmarkStart w:id="18" w:name="_Toc353986287"/>
+      <w:bookmarkStart w:id="19" w:name="_Toc419796108"/>
+      <w:bookmarkStart w:id="20" w:name="_Toc214092746"/>
       <w:r>
         <w:rPr>
           <w:b w:val="false"/>
@@ -5697,9 +5687,9 @@
       <w:r>
         <w:fldChar w:fldCharType="end"/>
       </w:r>
-      <w:bookmarkEnd w:id="17"/>
       <w:bookmarkEnd w:id="18"/>
       <w:bookmarkEnd w:id="19"/>
+      <w:bookmarkEnd w:id="20"/>
       <w:r>
         <w:rPr>
           <w:b w:val="false"/>
@@ -5711,7 +5701,7 @@
       <w:tblPr>
         <w:tblW w:w="9810" w:type="dxa"/>
         <w:jc w:val="left"/>
-        <w:tblInd w:w="110" w:type="dxa"/>
+        <w:tblInd w:w="105" w:type="dxa"/>
         <w:tblBorders>
           <w:top w:val="single" w:sz="4" w:space="0" w:color="00000A"/>
           <w:left w:val="single" w:sz="4" w:space="0" w:color="00000A"/>
@@ -5722,7 +5712,7 @@
         </w:tblBorders>
         <w:tblCellMar>
           <w:top w:w="0" w:type="dxa"/>
-          <w:left w:w="110" w:type="dxa"/>
+          <w:left w:w="105" w:type="dxa"/>
           <w:bottom w:w="0" w:type="dxa"/>
           <w:right w:w="115" w:type="dxa"/>
         </w:tblCellMar>
@@ -5730,9 +5720,9 @@
       </w:tblPr>
       <w:tblGrid>
         <w:gridCol w:w="700"/>
-        <w:gridCol w:w="6051"/>
+        <w:gridCol w:w="6052"/>
         <w:gridCol w:w="1440"/>
-        <w:gridCol w:w="1618"/>
+        <w:gridCol w:w="1617"/>
       </w:tblGrid>
       <w:tr>
         <w:trPr>
@@ -5751,7 +5741,7 @@
             </w:tcBorders>
             <w:shd w:color="auto" w:fill="D9D9D9" w:themeFill="background1" w:themeFillShade="d9" w:val="clear"/>
             <w:tcMar>
-              <w:left w:w="110" w:type="dxa"/>
+              <w:left w:w="105" w:type="dxa"/>
             </w:tcMar>
             <w:vAlign w:val="center"/>
           </w:tcPr>
@@ -5772,7 +5762,7 @@
         </w:tc>
         <w:tc>
           <w:tcPr>
-            <w:tcW w:w="6051" w:type="dxa"/>
+            <w:tcW w:w="6052" w:type="dxa"/>
             <w:tcBorders>
               <w:top w:val="single" w:sz="4" w:space="0" w:color="00000A"/>
               <w:left w:val="single" w:sz="4" w:space="0" w:color="00000A"/>
@@ -5783,7 +5773,7 @@
             </w:tcBorders>
             <w:shd w:color="auto" w:fill="D9D9D9" w:themeFill="background1" w:themeFillShade="d9" w:val="clear"/>
             <w:tcMar>
-              <w:left w:w="110" w:type="dxa"/>
+              <w:left w:w="105" w:type="dxa"/>
             </w:tcMar>
             <w:vAlign w:val="center"/>
           </w:tcPr>
@@ -5815,7 +5805,7 @@
             </w:tcBorders>
             <w:shd w:color="auto" w:fill="D9D9D9" w:themeFill="background1" w:themeFillShade="d9" w:val="clear"/>
             <w:tcMar>
-              <w:left w:w="110" w:type="dxa"/>
+              <w:left w:w="105" w:type="dxa"/>
             </w:tcMar>
             <w:vAlign w:val="center"/>
           </w:tcPr>
@@ -5836,7 +5826,7 @@
         </w:tc>
         <w:tc>
           <w:tcPr>
-            <w:tcW w:w="1618" w:type="dxa"/>
+            <w:tcW w:w="1617" w:type="dxa"/>
             <w:tcBorders>
               <w:top w:val="single" w:sz="4" w:space="0" w:color="00000A"/>
               <w:left w:val="single" w:sz="4" w:space="0" w:color="00000A"/>
@@ -5847,7 +5837,7 @@
             </w:tcBorders>
             <w:shd w:color="auto" w:fill="D9D9D9" w:themeFill="background1" w:themeFillShade="d9" w:val="clear"/>
             <w:tcMar>
-              <w:left w:w="110" w:type="dxa"/>
+              <w:left w:w="105" w:type="dxa"/>
             </w:tcMar>
             <w:vAlign w:val="center"/>
           </w:tcPr>
@@ -5884,7 +5874,7 @@
             </w:tcBorders>
             <w:shd w:fill="auto" w:val="clear"/>
             <w:tcMar>
-              <w:left w:w="110" w:type="dxa"/>
+              <w:left w:w="105" w:type="dxa"/>
             </w:tcMar>
           </w:tcPr>
           <w:p>
@@ -5903,7 +5893,7 @@
         </w:tc>
         <w:tc>
           <w:tcPr>
-            <w:tcW w:w="6051" w:type="dxa"/>
+            <w:tcW w:w="6052" w:type="dxa"/>
             <w:tcBorders>
               <w:top w:val="single" w:sz="4" w:space="0" w:color="00000A"/>
               <w:left w:val="single" w:sz="4" w:space="0" w:color="00000A"/>
@@ -5914,7 +5904,7 @@
             </w:tcBorders>
             <w:shd w:fill="auto" w:val="clear"/>
             <w:tcMar>
-              <w:left w:w="110" w:type="dxa"/>
+              <w:left w:w="105" w:type="dxa"/>
             </w:tcMar>
           </w:tcPr>
           <w:p>
@@ -5942,7 +5932,7 @@
             </w:tcBorders>
             <w:shd w:fill="auto" w:val="clear"/>
             <w:tcMar>
-              <w:left w:w="110" w:type="dxa"/>
+              <w:left w:w="105" w:type="dxa"/>
             </w:tcMar>
           </w:tcPr>
           <w:p>
@@ -5960,7 +5950,7 @@
         </w:tc>
         <w:tc>
           <w:tcPr>
-            <w:tcW w:w="1618" w:type="dxa"/>
+            <w:tcW w:w="1617" w:type="dxa"/>
             <w:tcBorders>
               <w:top w:val="single" w:sz="4" w:space="0" w:color="00000A"/>
               <w:left w:val="single" w:sz="4" w:space="0" w:color="00000A"/>
@@ -5971,7 +5961,7 @@
             </w:tcBorders>
             <w:shd w:fill="auto" w:val="clear"/>
             <w:tcMar>
-              <w:left w:w="110" w:type="dxa"/>
+              <w:left w:w="105" w:type="dxa"/>
             </w:tcMar>
           </w:tcPr>
           <w:p>
@@ -6004,7 +5994,7 @@
             </w:tcBorders>
             <w:shd w:fill="auto" w:val="clear"/>
             <w:tcMar>
-              <w:left w:w="110" w:type="dxa"/>
+              <w:left w:w="105" w:type="dxa"/>
             </w:tcMar>
           </w:tcPr>
           <w:p>
@@ -6023,7 +6013,7 @@
         </w:tc>
         <w:tc>
           <w:tcPr>
-            <w:tcW w:w="6051" w:type="dxa"/>
+            <w:tcW w:w="6052" w:type="dxa"/>
             <w:tcBorders>
               <w:top w:val="single" w:sz="4" w:space="0" w:color="00000A"/>
               <w:left w:val="single" w:sz="4" w:space="0" w:color="00000A"/>
@@ -6034,7 +6024,7 @@
             </w:tcBorders>
             <w:shd w:fill="auto" w:val="clear"/>
             <w:tcMar>
-              <w:left w:w="110" w:type="dxa"/>
+              <w:left w:w="105" w:type="dxa"/>
             </w:tcMar>
           </w:tcPr>
           <w:p>
@@ -6062,7 +6052,7 @@
             </w:tcBorders>
             <w:shd w:fill="auto" w:val="clear"/>
             <w:tcMar>
-              <w:left w:w="110" w:type="dxa"/>
+              <w:left w:w="105" w:type="dxa"/>
             </w:tcMar>
           </w:tcPr>
           <w:p>
@@ -6080,7 +6070,7 @@
         </w:tc>
         <w:tc>
           <w:tcPr>
-            <w:tcW w:w="1618" w:type="dxa"/>
+            <w:tcW w:w="1617" w:type="dxa"/>
             <w:tcBorders>
               <w:top w:val="single" w:sz="4" w:space="0" w:color="00000A"/>
               <w:left w:val="single" w:sz="4" w:space="0" w:color="00000A"/>
@@ -6091,7 +6081,7 @@
             </w:tcBorders>
             <w:shd w:fill="auto" w:val="clear"/>
             <w:tcMar>
-              <w:left w:w="110" w:type="dxa"/>
+              <w:left w:w="105" w:type="dxa"/>
             </w:tcMar>
           </w:tcPr>
           <w:p>
@@ -6124,7 +6114,7 @@
             </w:tcBorders>
             <w:shd w:fill="auto" w:val="clear"/>
             <w:tcMar>
-              <w:left w:w="110" w:type="dxa"/>
+              <w:left w:w="105" w:type="dxa"/>
             </w:tcMar>
           </w:tcPr>
           <w:p>
@@ -6143,7 +6133,7 @@
         </w:tc>
         <w:tc>
           <w:tcPr>
-            <w:tcW w:w="6051" w:type="dxa"/>
+            <w:tcW w:w="6052" w:type="dxa"/>
             <w:tcBorders>
               <w:top w:val="single" w:sz="4" w:space="0" w:color="00000A"/>
               <w:left w:val="single" w:sz="4" w:space="0" w:color="00000A"/>
@@ -6154,7 +6144,7 @@
             </w:tcBorders>
             <w:shd w:fill="auto" w:val="clear"/>
             <w:tcMar>
-              <w:left w:w="110" w:type="dxa"/>
+              <w:left w:w="105" w:type="dxa"/>
             </w:tcMar>
           </w:tcPr>
           <w:p>
@@ -6182,7 +6172,7 @@
             </w:tcBorders>
             <w:shd w:fill="auto" w:val="clear"/>
             <w:tcMar>
-              <w:left w:w="110" w:type="dxa"/>
+              <w:left w:w="105" w:type="dxa"/>
             </w:tcMar>
           </w:tcPr>
           <w:p>
@@ -6200,7 +6190,7 @@
         </w:tc>
         <w:tc>
           <w:tcPr>
-            <w:tcW w:w="1618" w:type="dxa"/>
+            <w:tcW w:w="1617" w:type="dxa"/>
             <w:tcBorders>
               <w:top w:val="single" w:sz="4" w:space="0" w:color="00000A"/>
               <w:left w:val="single" w:sz="4" w:space="0" w:color="00000A"/>
@@ -6211,7 +6201,7 @@
             </w:tcBorders>
             <w:shd w:fill="auto" w:val="clear"/>
             <w:tcMar>
-              <w:left w:w="110" w:type="dxa"/>
+              <w:left w:w="105" w:type="dxa"/>
             </w:tcMar>
           </w:tcPr>
           <w:p>
@@ -6244,7 +6234,7 @@
             </w:tcBorders>
             <w:shd w:fill="auto" w:val="clear"/>
             <w:tcMar>
-              <w:left w:w="110" w:type="dxa"/>
+              <w:left w:w="105" w:type="dxa"/>
             </w:tcMar>
           </w:tcPr>
           <w:p>
@@ -6263,7 +6253,7 @@
         </w:tc>
         <w:tc>
           <w:tcPr>
-            <w:tcW w:w="6051" w:type="dxa"/>
+            <w:tcW w:w="6052" w:type="dxa"/>
             <w:tcBorders>
               <w:top w:val="single" w:sz="4" w:space="0" w:color="00000A"/>
               <w:left w:val="single" w:sz="4" w:space="0" w:color="00000A"/>
@@ -6274,7 +6264,7 @@
             </w:tcBorders>
             <w:shd w:fill="auto" w:val="clear"/>
             <w:tcMar>
-              <w:left w:w="110" w:type="dxa"/>
+              <w:left w:w="105" w:type="dxa"/>
             </w:tcMar>
           </w:tcPr>
           <w:p>
@@ -6302,7 +6292,7 @@
             </w:tcBorders>
             <w:shd w:fill="auto" w:val="clear"/>
             <w:tcMar>
-              <w:left w:w="110" w:type="dxa"/>
+              <w:left w:w="105" w:type="dxa"/>
             </w:tcMar>
           </w:tcPr>
           <w:p>
@@ -6320,7 +6310,7 @@
         </w:tc>
         <w:tc>
           <w:tcPr>
-            <w:tcW w:w="1618" w:type="dxa"/>
+            <w:tcW w:w="1617" w:type="dxa"/>
             <w:tcBorders>
               <w:top w:val="single" w:sz="4" w:space="0" w:color="00000A"/>
               <w:left w:val="single" w:sz="4" w:space="0" w:color="00000A"/>
@@ -6331,7 +6321,7 @@
             </w:tcBorders>
             <w:shd w:fill="auto" w:val="clear"/>
             <w:tcMar>
-              <w:left w:w="110" w:type="dxa"/>
+              <w:left w:w="105" w:type="dxa"/>
             </w:tcMar>
           </w:tcPr>
           <w:p>
@@ -6364,7 +6354,7 @@
             </w:tcBorders>
             <w:shd w:fill="auto" w:val="clear"/>
             <w:tcMar>
-              <w:left w:w="110" w:type="dxa"/>
+              <w:left w:w="105" w:type="dxa"/>
             </w:tcMar>
           </w:tcPr>
           <w:p>
@@ -6383,7 +6373,7 @@
         </w:tc>
         <w:tc>
           <w:tcPr>
-            <w:tcW w:w="6051" w:type="dxa"/>
+            <w:tcW w:w="6052" w:type="dxa"/>
             <w:tcBorders>
               <w:top w:val="single" w:sz="4" w:space="0" w:color="00000A"/>
               <w:left w:val="single" w:sz="4" w:space="0" w:color="00000A"/>
@@ -6394,7 +6384,7 @@
             </w:tcBorders>
             <w:shd w:fill="auto" w:val="clear"/>
             <w:tcMar>
-              <w:left w:w="110" w:type="dxa"/>
+              <w:left w:w="105" w:type="dxa"/>
             </w:tcMar>
           </w:tcPr>
           <w:p>
@@ -6422,7 +6412,7 @@
             </w:tcBorders>
             <w:shd w:fill="auto" w:val="clear"/>
             <w:tcMar>
-              <w:left w:w="110" w:type="dxa"/>
+              <w:left w:w="105" w:type="dxa"/>
             </w:tcMar>
           </w:tcPr>
           <w:p>
@@ -6440,7 +6430,7 @@
         </w:tc>
         <w:tc>
           <w:tcPr>
-            <w:tcW w:w="1618" w:type="dxa"/>
+            <w:tcW w:w="1617" w:type="dxa"/>
             <w:tcBorders>
               <w:top w:val="single" w:sz="4" w:space="0" w:color="00000A"/>
               <w:left w:val="single" w:sz="4" w:space="0" w:color="00000A"/>
@@ -6451,7 +6441,7 @@
             </w:tcBorders>
             <w:shd w:fill="auto" w:val="clear"/>
             <w:tcMar>
-              <w:left w:w="110" w:type="dxa"/>
+              <w:left w:w="105" w:type="dxa"/>
             </w:tcMar>
           </w:tcPr>
           <w:p>
@@ -6484,7 +6474,7 @@
             </w:tcBorders>
             <w:shd w:fill="auto" w:val="clear"/>
             <w:tcMar>
-              <w:left w:w="110" w:type="dxa"/>
+              <w:left w:w="105" w:type="dxa"/>
             </w:tcMar>
           </w:tcPr>
           <w:p>
@@ -6503,7 +6493,7 @@
         </w:tc>
         <w:tc>
           <w:tcPr>
-            <w:tcW w:w="6051" w:type="dxa"/>
+            <w:tcW w:w="6052" w:type="dxa"/>
             <w:tcBorders>
               <w:top w:val="single" w:sz="4" w:space="0" w:color="00000A"/>
               <w:left w:val="single" w:sz="4" w:space="0" w:color="00000A"/>
@@ -6514,7 +6504,7 @@
             </w:tcBorders>
             <w:shd w:fill="auto" w:val="clear"/>
             <w:tcMar>
-              <w:left w:w="110" w:type="dxa"/>
+              <w:left w:w="105" w:type="dxa"/>
             </w:tcMar>
           </w:tcPr>
           <w:p>
@@ -6542,7 +6532,7 @@
             </w:tcBorders>
             <w:shd w:fill="auto" w:val="clear"/>
             <w:tcMar>
-              <w:left w:w="110" w:type="dxa"/>
+              <w:left w:w="105" w:type="dxa"/>
             </w:tcMar>
           </w:tcPr>
           <w:p>
@@ -6560,7 +6550,7 @@
         </w:tc>
         <w:tc>
           <w:tcPr>
-            <w:tcW w:w="1618" w:type="dxa"/>
+            <w:tcW w:w="1617" w:type="dxa"/>
             <w:tcBorders>
               <w:top w:val="single" w:sz="4" w:space="0" w:color="00000A"/>
               <w:left w:val="single" w:sz="4" w:space="0" w:color="00000A"/>
@@ -6571,7 +6561,7 @@
             </w:tcBorders>
             <w:shd w:fill="auto" w:val="clear"/>
             <w:tcMar>
-              <w:left w:w="110" w:type="dxa"/>
+              <w:left w:w="105" w:type="dxa"/>
             </w:tcMar>
           </w:tcPr>
           <w:p>
@@ -6604,7 +6594,7 @@
             </w:tcBorders>
             <w:shd w:fill="auto" w:val="clear"/>
             <w:tcMar>
-              <w:left w:w="110" w:type="dxa"/>
+              <w:left w:w="105" w:type="dxa"/>
             </w:tcMar>
           </w:tcPr>
           <w:p>
@@ -6623,7 +6613,7 @@
         </w:tc>
         <w:tc>
           <w:tcPr>
-            <w:tcW w:w="6051" w:type="dxa"/>
+            <w:tcW w:w="6052" w:type="dxa"/>
             <w:tcBorders>
               <w:top w:val="single" w:sz="4" w:space="0" w:color="00000A"/>
               <w:left w:val="single" w:sz="4" w:space="0" w:color="00000A"/>
@@ -6634,7 +6624,7 @@
             </w:tcBorders>
             <w:shd w:fill="auto" w:val="clear"/>
             <w:tcMar>
-              <w:left w:w="110" w:type="dxa"/>
+              <w:left w:w="105" w:type="dxa"/>
             </w:tcMar>
           </w:tcPr>
           <w:p>
@@ -6662,7 +6652,7 @@
             </w:tcBorders>
             <w:shd w:fill="auto" w:val="clear"/>
             <w:tcMar>
-              <w:left w:w="110" w:type="dxa"/>
+              <w:left w:w="105" w:type="dxa"/>
             </w:tcMar>
           </w:tcPr>
           <w:p>
@@ -6680,7 +6670,7 @@
         </w:tc>
         <w:tc>
           <w:tcPr>
-            <w:tcW w:w="1618" w:type="dxa"/>
+            <w:tcW w:w="1617" w:type="dxa"/>
             <w:tcBorders>
               <w:top w:val="single" w:sz="4" w:space="0" w:color="00000A"/>
               <w:left w:val="single" w:sz="4" w:space="0" w:color="00000A"/>
@@ -6691,7 +6681,7 @@
             </w:tcBorders>
             <w:shd w:fill="auto" w:val="clear"/>
             <w:tcMar>
-              <w:left w:w="110" w:type="dxa"/>
+              <w:left w:w="105" w:type="dxa"/>
             </w:tcMar>
           </w:tcPr>
           <w:p>
@@ -6724,7 +6714,7 @@
             </w:tcBorders>
             <w:shd w:fill="auto" w:val="clear"/>
             <w:tcMar>
-              <w:left w:w="110" w:type="dxa"/>
+              <w:left w:w="105" w:type="dxa"/>
             </w:tcMar>
           </w:tcPr>
           <w:p>
@@ -6743,7 +6733,7 @@
         </w:tc>
         <w:tc>
           <w:tcPr>
-            <w:tcW w:w="6051" w:type="dxa"/>
+            <w:tcW w:w="6052" w:type="dxa"/>
             <w:tcBorders>
               <w:top w:val="single" w:sz="4" w:space="0" w:color="00000A"/>
               <w:left w:val="single" w:sz="4" w:space="0" w:color="00000A"/>
@@ -6754,7 +6744,7 @@
             </w:tcBorders>
             <w:shd w:fill="auto" w:val="clear"/>
             <w:tcMar>
-              <w:left w:w="110" w:type="dxa"/>
+              <w:left w:w="105" w:type="dxa"/>
             </w:tcMar>
           </w:tcPr>
           <w:p>
@@ -6782,7 +6772,7 @@
             </w:tcBorders>
             <w:shd w:fill="auto" w:val="clear"/>
             <w:tcMar>
-              <w:left w:w="110" w:type="dxa"/>
+              <w:left w:w="105" w:type="dxa"/>
             </w:tcMar>
           </w:tcPr>
           <w:p>
@@ -6800,7 +6790,7 @@
         </w:tc>
         <w:tc>
           <w:tcPr>
-            <w:tcW w:w="1618" w:type="dxa"/>
+            <w:tcW w:w="1617" w:type="dxa"/>
             <w:tcBorders>
               <w:top w:val="single" w:sz="4" w:space="0" w:color="00000A"/>
               <w:left w:val="single" w:sz="4" w:space="0" w:color="00000A"/>
@@ -6811,7 +6801,7 @@
             </w:tcBorders>
             <w:shd w:fill="auto" w:val="clear"/>
             <w:tcMar>
-              <w:left w:w="110" w:type="dxa"/>
+              <w:left w:w="105" w:type="dxa"/>
             </w:tcMar>
           </w:tcPr>
           <w:p>
@@ -6965,10 +6955,10 @@
           <w:szCs w:val="24"/>
         </w:rPr>
       </w:pPr>
-      <w:bookmarkStart w:id="20" w:name="_Toc405376922"/>
       <w:bookmarkStart w:id="21" w:name="_Toc419795958"/>
-      <w:bookmarkEnd w:id="20"/>
+      <w:bookmarkStart w:id="22" w:name="_Toc405376922"/>
       <w:bookmarkEnd w:id="21"/>
+      <w:bookmarkEnd w:id="22"/>
       <w:r>
         <w:rPr>
           <w:color w:val="000000" w:themeColor="text1"/>
@@ -7076,8 +7066,8 @@
         </w:numPr>
         <w:rPr/>
       </w:pPr>
-      <w:bookmarkStart w:id="22" w:name="_Toc419795959"/>
-      <w:bookmarkEnd w:id="22"/>
+      <w:bookmarkStart w:id="23" w:name="_Toc419795959"/>
+      <w:bookmarkEnd w:id="23"/>
       <w:r>
         <w:rPr/>
         <w:t>Overview</w:t>
@@ -7092,8 +7082,8 @@
         </w:numPr>
         <w:rPr/>
       </w:pPr>
-      <w:bookmarkStart w:id="23" w:name="_Toc419795960"/>
-      <w:bookmarkEnd w:id="23"/>
+      <w:bookmarkStart w:id="24" w:name="_Toc419795960"/>
+      <w:bookmarkEnd w:id="24"/>
       <w:r>
         <w:rPr/>
         <w:t>Scope</w:t>
@@ -7106,15 +7096,7 @@
       </w:pPr>
       <w:r>
         <w:rPr/>
-        <w:t xml:space="preserve">This document specifies the plan for verifying the front-end design of </w:t>
-      </w:r>
-      <w:r>
-        <w:rPr/>
-        <w:t>True Dual Port RAM</w:t>
-      </w:r>
-      <w:r>
-        <w:rPr/>
-        <w:t xml:space="preserve"> for functional accuracy using simulations. It describes the flow, objectives, methodology, and strategy of execution for functional verification.</w:t>
+        <w:t>This document specifies the plan for verifying the front-end design of True Dual Port RAM for functional accuracy using simulations. It describes the flow, objectives, methodology, and strategy of execution for functional verification.</w:t>
       </w:r>
     </w:p>
     <w:p>
@@ -7135,8 +7117,8 @@
         </w:numPr>
         <w:rPr/>
       </w:pPr>
-      <w:bookmarkStart w:id="24" w:name="_Toc419795961"/>
-      <w:bookmarkEnd w:id="24"/>
+      <w:bookmarkStart w:id="25" w:name="_Toc419795961"/>
+      <w:bookmarkEnd w:id="25"/>
       <w:r>
         <w:rPr/>
         <w:t>Verification Flow</w:t>
@@ -7370,8 +7352,8 @@
         </w:numPr>
         <w:rPr/>
       </w:pPr>
-      <w:bookmarkStart w:id="25" w:name="_Toc419795962"/>
-      <w:bookmarkEnd w:id="25"/>
+      <w:bookmarkStart w:id="26" w:name="_Toc419795962"/>
+      <w:bookmarkEnd w:id="26"/>
       <w:r>
         <w:rPr/>
         <w:t>Verification Objectives</w:t>
@@ -7396,8 +7378,8 @@
         </w:numPr>
         <w:rPr/>
       </w:pPr>
-      <w:bookmarkStart w:id="26" w:name="_Toc419795963"/>
-      <w:bookmarkEnd w:id="26"/>
+      <w:bookmarkStart w:id="27" w:name="_Toc419795963"/>
+      <w:bookmarkEnd w:id="27"/>
       <w:r>
         <w:rPr/>
         <w:t>Verification Methodology</w:t>
@@ -7422,8 +7404,8 @@
         </w:numPr>
         <w:rPr/>
       </w:pPr>
-      <w:bookmarkStart w:id="27" w:name="_Toc419795964"/>
-      <w:bookmarkEnd w:id="27"/>
+      <w:bookmarkStart w:id="28" w:name="_Toc419795964"/>
+      <w:bookmarkEnd w:id="28"/>
       <w:r>
         <w:rPr/>
         <w:t>Verification Strategy</w:t>
@@ -7641,22 +7623,22 @@
         <w:jc w:val="left"/>
         <w:rPr/>
       </w:pPr>
-      <w:bookmarkStart w:id="28" w:name="_Toc310697969"/>
-      <w:bookmarkStart w:id="29" w:name="_Toc419795965"/>
-      <w:bookmarkStart w:id="30" w:name="_Toc285451324"/>
+      <w:bookmarkStart w:id="29" w:name="_Toc285007723"/>
+      <w:bookmarkStart w:id="30" w:name="_Toc405376923"/>
       <w:bookmarkStart w:id="31" w:name="_Toc284437973"/>
-      <w:bookmarkStart w:id="32" w:name="_Toc405376923"/>
-      <w:bookmarkStart w:id="33" w:name="_Toc285007723"/>
+      <w:bookmarkStart w:id="32" w:name="_Toc285451324"/>
+      <w:bookmarkStart w:id="33" w:name="_Toc419795965"/>
+      <w:bookmarkStart w:id="34" w:name="_Toc310697969"/>
       <w:r>
         <w:rPr/>
         <w:t xml:space="preserve">Verification Environment </w:t>
       </w:r>
-      <w:bookmarkEnd w:id="28"/>
       <w:bookmarkEnd w:id="29"/>
       <w:bookmarkEnd w:id="30"/>
       <w:bookmarkEnd w:id="31"/>
       <w:bookmarkEnd w:id="32"/>
       <w:bookmarkEnd w:id="33"/>
+      <w:bookmarkEnd w:id="34"/>
       <w:r>
         <w:rPr/>
         <w:t>Architecture</w:t>
@@ -7682,30 +7664,16 @@
         <w:ind w:left="576" w:right="30" w:hanging="0"/>
         <w:rPr/>
       </w:pPr>
-      <w:bookmarkStart w:id="34" w:name="_Toc405376924"/>
       <w:bookmarkStart w:id="35" w:name="_Toc419795966"/>
-      <w:bookmarkEnd w:id="34"/>
+      <w:bookmarkStart w:id="36" w:name="_Toc405376924"/>
       <w:bookmarkEnd w:id="35"/>
+      <w:bookmarkEnd w:id="36"/>
       <w:r>
         <w:rPr>
           <w:sz w:val="24"/>
           <w:szCs w:val="24"/>
         </w:rPr>
-        <w:t xml:space="preserve">Overview of </w:t>
-      </w:r>
-      <w:r>
-        <w:rPr>
-          <w:sz w:val="24"/>
-          <w:szCs w:val="24"/>
-        </w:rPr>
-        <w:t>TDP RAM UVC</w:t>
-      </w:r>
-      <w:r>
-        <w:rPr>
-          <w:sz w:val="24"/>
-          <w:szCs w:val="24"/>
-        </w:rPr>
-        <w:t xml:space="preserve"> Architecture</w:t>
+        <w:t>Overview of TDP RAM UVC Architecture</w:t>
       </w:r>
     </w:p>
     <w:p>
@@ -7766,7 +7734,14 @@
           <w:b/>
           <w:bCs/>
         </w:rPr>
-        <w:t>Fig. 3.1 Architecture of TDP RAM UVC</w:t>
+        <w:t>F</w:t>
+      </w:r>
+      <w:r>
+        <w:rPr>
+          <w:b/>
+          <w:bCs/>
+        </w:rPr>
+        <w:t>ig. 3.1 Architecture of TDP RAM UVC</w:t>
       </w:r>
     </w:p>
     <w:p>
@@ -7895,12 +7870,12 @@
         </w:numPr>
         <w:rPr/>
       </w:pPr>
-      <w:bookmarkStart w:id="36" w:name="_Toc321738334"/>
-      <w:bookmarkStart w:id="37" w:name="_Toc405376942"/>
-      <w:bookmarkStart w:id="38" w:name="_Toc419795967"/>
-      <w:bookmarkEnd w:id="36"/>
+      <w:bookmarkStart w:id="37" w:name="_Toc419795967"/>
+      <w:bookmarkStart w:id="38" w:name="_Toc405376942"/>
+      <w:bookmarkStart w:id="39" w:name="_Toc321738334"/>
       <w:bookmarkEnd w:id="37"/>
       <w:bookmarkEnd w:id="38"/>
+      <w:bookmarkEnd w:id="39"/>
       <w:r>
         <w:rPr/>
         <w:t>DUV Considerations Relevant To Verification</w:t>
@@ -7950,14 +7925,14 @@
         <w:ind w:left="432" w:right="30" w:hanging="0"/>
         <w:rPr/>
       </w:pPr>
-      <w:bookmarkStart w:id="39" w:name="_Toc405376958"/>
       <w:bookmarkStart w:id="40" w:name="_Toc419795968"/>
+      <w:bookmarkStart w:id="41" w:name="_Toc405376958"/>
       <w:r>
         <w:rPr/>
         <w:t>Verification component</w:t>
       </w:r>
-      <w:bookmarkEnd w:id="39"/>
       <w:bookmarkEnd w:id="40"/>
+      <w:bookmarkEnd w:id="41"/>
       <w:r>
         <w:rPr/>
         <w:t xml:space="preserve"> </w:t>
@@ -7969,8 +7944,8 @@
         <w:spacing w:before="0" w:after="145"/>
         <w:rPr/>
       </w:pPr>
-      <w:bookmarkStart w:id="41" w:name="_Virtual_sequencer"/>
-      <w:bookmarkEnd w:id="41"/>
+      <w:bookmarkStart w:id="42" w:name="_Virtual_sequencer"/>
+      <w:bookmarkEnd w:id="42"/>
       <w:r>
         <w:rPr/>
         <w:t>Multiple tables containing information per class:</w:t>
@@ -8076,10 +8051,10 @@
         <w:jc w:val="left"/>
         <w:rPr/>
       </w:pPr>
-      <w:bookmarkStart w:id="42" w:name="_Toc419795969"/>
       <w:bookmarkStart w:id="43" w:name="_Toc384403242"/>
-      <w:bookmarkEnd w:id="42"/>
+      <w:bookmarkStart w:id="44" w:name="_Toc419795969"/>
       <w:bookmarkEnd w:id="43"/>
+      <w:bookmarkEnd w:id="44"/>
       <w:r>
         <w:rPr/>
         <w:t>Verification setup</w:t>
@@ -8122,12 +8097,12 @@
           <w:sz w:val="24"/>
         </w:rPr>
       </w:pPr>
-      <w:bookmarkStart w:id="44" w:name="_Toc366960519"/>
-      <w:bookmarkStart w:id="45" w:name="_Toc384403243"/>
-      <w:bookmarkStart w:id="46" w:name="_Toc419795970"/>
-      <w:bookmarkEnd w:id="44"/>
+      <w:bookmarkStart w:id="45" w:name="_Toc419795970"/>
+      <w:bookmarkStart w:id="46" w:name="_Toc384403243"/>
+      <w:bookmarkStart w:id="47" w:name="_Toc366960519"/>
       <w:bookmarkEnd w:id="45"/>
       <w:bookmarkEnd w:id="46"/>
+      <w:bookmarkEnd w:id="47"/>
       <w:r>
         <w:rPr>
           <w:sz w:val="24"/>
@@ -8227,10 +8202,10 @@
           <w:sz w:val="24"/>
         </w:rPr>
       </w:pPr>
-      <w:bookmarkStart w:id="47" w:name="_Toc384403244"/>
       <w:bookmarkStart w:id="48" w:name="_Toc419795971"/>
-      <w:bookmarkEnd w:id="47"/>
+      <w:bookmarkStart w:id="49" w:name="_Toc384403244"/>
       <w:bookmarkEnd w:id="48"/>
+      <w:bookmarkEnd w:id="49"/>
       <w:r>
         <w:rPr>
           <w:sz w:val="24"/>
@@ -8330,10 +8305,10 @@
           <w:sz w:val="24"/>
         </w:rPr>
       </w:pPr>
-      <w:bookmarkStart w:id="49" w:name="_Toc384403245"/>
       <w:bookmarkStart w:id="50" w:name="_Toc419795972"/>
-      <w:bookmarkEnd w:id="49"/>
+      <w:bookmarkStart w:id="51" w:name="_Toc384403245"/>
       <w:bookmarkEnd w:id="50"/>
+      <w:bookmarkEnd w:id="51"/>
       <w:r>
         <w:rPr>
           <w:sz w:val="24"/>
@@ -8385,12 +8360,12 @@
         <w:jc w:val="left"/>
         <w:rPr/>
       </w:pPr>
-      <w:bookmarkStart w:id="51" w:name="_Toc367466833"/>
-      <w:bookmarkStart w:id="52" w:name="_Toc384403246"/>
-      <w:bookmarkStart w:id="53" w:name="_Toc419795973"/>
-      <w:bookmarkEnd w:id="51"/>
+      <w:bookmarkStart w:id="52" w:name="_Toc419795973"/>
+      <w:bookmarkStart w:id="53" w:name="_Toc384403246"/>
+      <w:bookmarkStart w:id="54" w:name="_Toc367466833"/>
       <w:bookmarkEnd w:id="52"/>
       <w:bookmarkEnd w:id="53"/>
+      <w:bookmarkEnd w:id="54"/>
       <w:r>
         <w:rPr/>
         <w:t>Project Setup</w:t>
@@ -8474,12 +8449,12 @@
           <w:sz w:val="24"/>
         </w:rPr>
       </w:pPr>
-      <w:bookmarkStart w:id="54" w:name="_Toc419795974"/>
-      <w:bookmarkStart w:id="55" w:name="_Toc384403247"/>
-      <w:bookmarkStart w:id="56" w:name="_Toc379042110"/>
-      <w:bookmarkEnd w:id="54"/>
+      <w:bookmarkStart w:id="55" w:name="_Toc379042110"/>
+      <w:bookmarkStart w:id="56" w:name="_Toc384403247"/>
+      <w:bookmarkStart w:id="57" w:name="_Toc419795974"/>
       <w:bookmarkEnd w:id="55"/>
       <w:bookmarkEnd w:id="56"/>
+      <w:bookmarkEnd w:id="57"/>
       <w:r>
         <w:rPr>
           <w:sz w:val="24"/>
@@ -8518,12 +8493,12 @@
         <w:jc w:val="left"/>
         <w:rPr/>
       </w:pPr>
-      <w:bookmarkStart w:id="57" w:name="_Toc379042111"/>
-      <w:bookmarkStart w:id="58" w:name="_Toc419795975"/>
-      <w:bookmarkStart w:id="59" w:name="_Toc384403248"/>
-      <w:bookmarkEnd w:id="57"/>
+      <w:bookmarkStart w:id="58" w:name="_Toc384403248"/>
+      <w:bookmarkStart w:id="59" w:name="_Toc419795975"/>
+      <w:bookmarkStart w:id="60" w:name="_Toc379042111"/>
       <w:bookmarkEnd w:id="58"/>
       <w:bookmarkEnd w:id="59"/>
+      <w:bookmarkEnd w:id="60"/>
       <w:r>
         <w:rPr/>
         <w:t>Running Single Testcase</w:t>
@@ -8562,12 +8537,12 @@
         <w:jc w:val="left"/>
         <w:rPr/>
       </w:pPr>
-      <w:bookmarkStart w:id="60" w:name="_Toc379042112"/>
-      <w:bookmarkStart w:id="61" w:name="_Toc384403249"/>
-      <w:bookmarkStart w:id="62" w:name="_Toc419795976"/>
-      <w:bookmarkEnd w:id="60"/>
+      <w:bookmarkStart w:id="61" w:name="_Toc419795976"/>
+      <w:bookmarkStart w:id="62" w:name="_Toc384403249"/>
+      <w:bookmarkStart w:id="63" w:name="_Toc379042112"/>
       <w:bookmarkEnd w:id="61"/>
       <w:bookmarkEnd w:id="62"/>
+      <w:bookmarkEnd w:id="63"/>
       <w:r>
         <w:rPr/>
         <w:t>Running Regressions</w:t>
@@ -8617,10 +8592,10 @@
         <w:jc w:val="left"/>
         <w:rPr/>
       </w:pPr>
-      <w:bookmarkStart w:id="63" w:name="_Toc384403250"/>
       <w:bookmarkStart w:id="64" w:name="_Toc419795977"/>
-      <w:bookmarkEnd w:id="63"/>
+      <w:bookmarkStart w:id="65" w:name="_Toc384403250"/>
       <w:bookmarkEnd w:id="64"/>
+      <w:bookmarkEnd w:id="65"/>
       <w:r>
         <w:rPr/>
         <w:t>Compilation define and Simulation Argument Switch</w:t>
@@ -8664,10 +8639,10 @@
         <w:jc w:val="left"/>
         <w:rPr/>
       </w:pPr>
-      <w:bookmarkStart w:id="65" w:name="_Toc384403251"/>
       <w:bookmarkStart w:id="66" w:name="_Toc419795978"/>
-      <w:bookmarkEnd w:id="65"/>
+      <w:bookmarkStart w:id="67" w:name="_Toc384403251"/>
       <w:bookmarkEnd w:id="66"/>
+      <w:bookmarkEnd w:id="67"/>
       <w:r>
         <w:rPr/>
         <w:t>Coverage &amp; Regression</w:t>
@@ -8707,10 +8682,10 @@
         <w:jc w:val="left"/>
         <w:rPr/>
       </w:pPr>
-      <w:bookmarkStart w:id="67" w:name="_Toc384403252"/>
       <w:bookmarkStart w:id="68" w:name="_Toc419795979"/>
-      <w:bookmarkEnd w:id="67"/>
+      <w:bookmarkStart w:id="69" w:name="_Toc384403252"/>
       <w:bookmarkEnd w:id="68"/>
+      <w:bookmarkEnd w:id="69"/>
       <w:r>
         <w:rPr/>
         <w:t>Running Regression</w:t>
@@ -8750,16 +8725,16 @@
         <w:jc w:val="left"/>
         <w:rPr/>
       </w:pPr>
-      <w:bookmarkStart w:id="69" w:name="_Toc384403253"/>
       <w:bookmarkStart w:id="70" w:name="_Toc419795980"/>
+      <w:bookmarkStart w:id="71" w:name="_Toc384403253"/>
       <w:r>
         <w:rPr>
           <w:b w:val="false"/>
         </w:rPr>
         <w:t>C</w:t>
       </w:r>
-      <w:bookmarkEnd w:id="69"/>
       <w:bookmarkEnd w:id="70"/>
+      <w:bookmarkEnd w:id="71"/>
       <w:r>
         <w:rPr/>
         <w:t>ode coverage</w:t>
@@ -8798,10 +8773,10 @@
         <w:jc w:val="left"/>
         <w:rPr/>
       </w:pPr>
-      <w:bookmarkStart w:id="71" w:name="_Toc384403254"/>
       <w:bookmarkStart w:id="72" w:name="_Toc419795981"/>
-      <w:bookmarkEnd w:id="71"/>
+      <w:bookmarkStart w:id="73" w:name="_Toc384403254"/>
       <w:bookmarkEnd w:id="72"/>
+      <w:bookmarkEnd w:id="73"/>
       <w:r>
         <w:rPr/>
         <w:t>Assertion coverage</w:t>
@@ -8840,10 +8815,10 @@
         <w:jc w:val="left"/>
         <w:rPr/>
       </w:pPr>
-      <w:bookmarkStart w:id="73" w:name="_Toc384403255"/>
       <w:bookmarkStart w:id="74" w:name="_Toc419795982"/>
-      <w:bookmarkEnd w:id="73"/>
+      <w:bookmarkStart w:id="75" w:name="_Toc384403255"/>
       <w:bookmarkEnd w:id="74"/>
+      <w:bookmarkEnd w:id="75"/>
       <w:r>
         <w:rPr/>
         <w:t>Functional coverage</w:t>
@@ -8873,10 +8848,10 @@
         <w:jc w:val="left"/>
         <w:rPr/>
       </w:pPr>
-      <w:bookmarkStart w:id="75" w:name="_Toc384403257"/>
       <w:bookmarkStart w:id="76" w:name="_Toc419795983"/>
-      <w:bookmarkEnd w:id="75"/>
+      <w:bookmarkStart w:id="77" w:name="_Toc384403257"/>
       <w:bookmarkEnd w:id="76"/>
+      <w:bookmarkEnd w:id="77"/>
       <w:r>
         <w:rPr/>
         <w:t>Directed-Random Testing</w:t>
@@ -8897,14 +8872,14 @@
         <w:jc w:val="left"/>
         <w:rPr/>
       </w:pPr>
-      <w:bookmarkStart w:id="77" w:name="_Toc384403258"/>
       <w:bookmarkStart w:id="78" w:name="_Toc419795984"/>
+      <w:bookmarkStart w:id="79" w:name="_Toc384403258"/>
       <w:r>
         <w:rPr/>
         <w:t>Objectives of Directed Random Testing</w:t>
       </w:r>
-      <w:bookmarkEnd w:id="77"/>
       <w:bookmarkEnd w:id="78"/>
+      <w:bookmarkEnd w:id="79"/>
       <w:r>
         <w:rPr/>
         <w:t xml:space="preserve"> </w:t>
@@ -8938,10 +8913,10 @@
         <w:jc w:val="left"/>
         <w:rPr/>
       </w:pPr>
-      <w:bookmarkStart w:id="79" w:name="_Toc384403259"/>
       <w:bookmarkStart w:id="80" w:name="_Toc419795985"/>
-      <w:bookmarkEnd w:id="79"/>
+      <w:bookmarkStart w:id="81" w:name="_Toc384403259"/>
       <w:bookmarkEnd w:id="80"/>
+      <w:bookmarkEnd w:id="81"/>
       <w:r>
         <w:rPr/>
         <w:t>Why Functional Coverage?</w:t>
@@ -8965,10 +8940,10 @@
         </w:numPr>
         <w:rPr/>
       </w:pPr>
-      <w:bookmarkStart w:id="81" w:name="_Toc384403260"/>
       <w:bookmarkStart w:id="82" w:name="_Toc419795986"/>
-      <w:bookmarkEnd w:id="81"/>
+      <w:bookmarkStart w:id="83" w:name="_Toc384403260"/>
       <w:bookmarkEnd w:id="82"/>
+      <w:bookmarkEnd w:id="83"/>
       <w:r>
         <w:rPr/>
         <w:t>How do we decided functional coverage bins / What to randomize ?</w:t>
@@ -8998,10 +8973,10 @@
         <w:jc w:val="left"/>
         <w:rPr/>
       </w:pPr>
-      <w:bookmarkStart w:id="83" w:name="_Toc384403261"/>
       <w:bookmarkStart w:id="84" w:name="_Toc419795987"/>
-      <w:bookmarkEnd w:id="83"/>
+      <w:bookmarkStart w:id="85" w:name="_Toc384403261"/>
       <w:bookmarkEnd w:id="84"/>
+      <w:bookmarkEnd w:id="85"/>
       <w:r>
         <w:rPr/>
         <w:t>When / Where /How to sample data to be covered?</w:t>
@@ -9025,10 +9000,10 @@
         </w:numPr>
         <w:rPr/>
       </w:pPr>
-      <w:bookmarkStart w:id="85" w:name="_Toc384403263"/>
       <w:bookmarkStart w:id="86" w:name="_Toc419795988"/>
-      <w:bookmarkEnd w:id="85"/>
+      <w:bookmarkStart w:id="87" w:name="_Toc384403263"/>
       <w:bookmarkEnd w:id="86"/>
+      <w:bookmarkEnd w:id="87"/>
       <w:r>
         <w:rPr/>
         <w:t>Regression with Functional Coverage</w:t>
@@ -9049,10 +9024,10 @@
         <w:jc w:val="left"/>
         <w:rPr/>
       </w:pPr>
-      <w:bookmarkStart w:id="87" w:name="_Toc384403264"/>
       <w:bookmarkStart w:id="88" w:name="_Toc419795989"/>
-      <w:bookmarkEnd w:id="87"/>
+      <w:bookmarkStart w:id="89" w:name="_Toc384403264"/>
       <w:bookmarkEnd w:id="88"/>
+      <w:bookmarkEnd w:id="89"/>
       <w:r>
         <w:rPr/>
         <w:t>To achieve functional coverage</w:t>
@@ -9076,10 +9051,10 @@
         </w:numPr>
         <w:rPr/>
       </w:pPr>
-      <w:bookmarkStart w:id="89" w:name="_Toc384403265"/>
       <w:bookmarkStart w:id="90" w:name="_Toc419795990"/>
-      <w:bookmarkEnd w:id="89"/>
+      <w:bookmarkStart w:id="91" w:name="_Toc384403265"/>
       <w:bookmarkEnd w:id="90"/>
+      <w:bookmarkEnd w:id="91"/>
       <w:r>
         <w:rPr/>
         <w:t>Directed-Random Testing : Self Checking</w:t>
@@ -9100,10 +9075,10 @@
         <w:jc w:val="left"/>
         <w:rPr/>
       </w:pPr>
-      <w:bookmarkStart w:id="91" w:name="_Toc384403266"/>
       <w:bookmarkStart w:id="92" w:name="_Toc419795991"/>
-      <w:bookmarkEnd w:id="91"/>
+      <w:bookmarkStart w:id="93" w:name="_Toc384403266"/>
       <w:bookmarkEnd w:id="92"/>
+      <w:bookmarkEnd w:id="93"/>
       <w:r>
         <w:rPr/>
         <w:t>How to check correctness of test with directed-random testing</w:t>
@@ -9151,10 +9126,10 @@
         <w:jc w:val="left"/>
         <w:rPr/>
       </w:pPr>
-      <w:bookmarkStart w:id="93" w:name="_Toc384403267"/>
       <w:bookmarkStart w:id="94" w:name="_Toc419795992"/>
-      <w:bookmarkEnd w:id="93"/>
+      <w:bookmarkStart w:id="95" w:name="_Toc384403267"/>
       <w:bookmarkEnd w:id="94"/>
+      <w:bookmarkEnd w:id="95"/>
       <w:r>
         <w:rPr/>
         <w:t>Assumptions and Limitation</w:t>
@@ -9202,14 +9177,14 @@
         <w:jc w:val="left"/>
         <w:rPr/>
       </w:pPr>
-      <w:bookmarkStart w:id="95" w:name="_Toc384403270"/>
       <w:bookmarkStart w:id="96" w:name="_Toc419795993"/>
+      <w:bookmarkStart w:id="97" w:name="_Toc384403270"/>
       <w:r>
         <w:rPr/>
         <w:t>Final Release checklist</w:t>
       </w:r>
-      <w:bookmarkEnd w:id="95"/>
       <w:bookmarkEnd w:id="96"/>
+      <w:bookmarkEnd w:id="97"/>
       <w:r>
         <w:rPr/>
         <w:t xml:space="preserve"> </w:t>
@@ -9257,10 +9232,10 @@
         <w:jc w:val="left"/>
         <w:rPr/>
       </w:pPr>
-      <w:bookmarkStart w:id="97" w:name="_Toc384403271"/>
       <w:bookmarkStart w:id="98" w:name="_Toc419795994"/>
-      <w:bookmarkEnd w:id="97"/>
+      <w:bookmarkStart w:id="99" w:name="_Toc384403271"/>
       <w:bookmarkEnd w:id="98"/>
+      <w:bookmarkEnd w:id="99"/>
       <w:r>
         <w:rPr/>
         <w:t>Appendix A: References</w:t>
@@ -9270,7 +9245,7 @@
       <w:tblPr>
         <w:tblW w:w="10126" w:type="dxa"/>
         <w:jc w:val="left"/>
-        <w:tblInd w:w="110" w:type="dxa"/>
+        <w:tblInd w:w="105" w:type="dxa"/>
         <w:tblBorders>
           <w:top w:val="single" w:sz="4" w:space="0" w:color="00000A"/>
           <w:left w:val="single" w:sz="4" w:space="0" w:color="00000A"/>
@@ -9281,7 +9256,7 @@
         </w:tblBorders>
         <w:tblCellMar>
           <w:top w:w="0" w:type="dxa"/>
-          <w:left w:w="110" w:type="dxa"/>
+          <w:left w:w="105" w:type="dxa"/>
           <w:bottom w:w="0" w:type="dxa"/>
           <w:right w:w="115" w:type="dxa"/>
         </w:tblCellMar>
@@ -9310,7 +9285,7 @@
             </w:tcBorders>
             <w:shd w:color="auto" w:fill="D9D9D9" w:themeFill="background1" w:themeFillShade="d9" w:val="clear"/>
             <w:tcMar>
-              <w:left w:w="110" w:type="dxa"/>
+              <w:left w:w="105" w:type="dxa"/>
             </w:tcMar>
           </w:tcPr>
           <w:p>
@@ -9341,7 +9316,7 @@
             </w:tcBorders>
             <w:shd w:color="auto" w:fill="D9D9D9" w:themeFill="background1" w:themeFillShade="d9" w:val="clear"/>
             <w:tcMar>
-              <w:left w:w="110" w:type="dxa"/>
+              <w:left w:w="105" w:type="dxa"/>
             </w:tcMar>
           </w:tcPr>
           <w:p>
@@ -9372,7 +9347,7 @@
             </w:tcBorders>
             <w:shd w:color="auto" w:fill="D9D9D9" w:themeFill="background1" w:themeFillShade="d9" w:val="clear"/>
             <w:tcMar>
-              <w:left w:w="110" w:type="dxa"/>
+              <w:left w:w="105" w:type="dxa"/>
             </w:tcMar>
           </w:tcPr>
           <w:p>
@@ -9403,7 +9378,7 @@
             </w:tcBorders>
             <w:shd w:color="auto" w:fill="D9D9D9" w:themeFill="background1" w:themeFillShade="d9" w:val="clear"/>
             <w:tcMar>
-              <w:left w:w="110" w:type="dxa"/>
+              <w:left w:w="105" w:type="dxa"/>
             </w:tcMar>
           </w:tcPr>
           <w:p>
@@ -9439,7 +9414,7 @@
             </w:tcBorders>
             <w:shd w:fill="auto" w:val="clear"/>
             <w:tcMar>
-              <w:left w:w="110" w:type="dxa"/>
+              <w:left w:w="105" w:type="dxa"/>
             </w:tcMar>
           </w:tcPr>
           <w:p>
@@ -9469,7 +9444,7 @@
             </w:tcBorders>
             <w:shd w:fill="auto" w:val="clear"/>
             <w:tcMar>
-              <w:left w:w="110" w:type="dxa"/>
+              <w:left w:w="105" w:type="dxa"/>
             </w:tcMar>
           </w:tcPr>
           <w:p>
@@ -9497,7 +9472,7 @@
             </w:tcBorders>
             <w:shd w:fill="auto" w:val="clear"/>
             <w:tcMar>
-              <w:left w:w="110" w:type="dxa"/>
+              <w:left w:w="105" w:type="dxa"/>
             </w:tcMar>
           </w:tcPr>
           <w:p>
@@ -9526,7 +9501,7 @@
             </w:tcBorders>
             <w:shd w:fill="auto" w:val="clear"/>
             <w:tcMar>
-              <w:left w:w="110" w:type="dxa"/>
+              <w:left w:w="105" w:type="dxa"/>
             </w:tcMar>
           </w:tcPr>
           <w:p>
@@ -9559,7 +9534,7 @@
             </w:tcBorders>
             <w:shd w:fill="auto" w:val="clear"/>
             <w:tcMar>
-              <w:left w:w="110" w:type="dxa"/>
+              <w:left w:w="105" w:type="dxa"/>
             </w:tcMar>
           </w:tcPr>
           <w:p>
@@ -9589,7 +9564,7 @@
             </w:tcBorders>
             <w:shd w:fill="auto" w:val="clear"/>
             <w:tcMar>
-              <w:left w:w="110" w:type="dxa"/>
+              <w:left w:w="105" w:type="dxa"/>
             </w:tcMar>
           </w:tcPr>
           <w:p>
@@ -9617,7 +9592,7 @@
             </w:tcBorders>
             <w:shd w:fill="auto" w:val="clear"/>
             <w:tcMar>
-              <w:left w:w="110" w:type="dxa"/>
+              <w:left w:w="105" w:type="dxa"/>
             </w:tcMar>
           </w:tcPr>
           <w:p>
@@ -9646,7 +9621,7 @@
             </w:tcBorders>
             <w:shd w:fill="auto" w:val="clear"/>
             <w:tcMar>
-              <w:left w:w="110" w:type="dxa"/>
+              <w:left w:w="105" w:type="dxa"/>
             </w:tcMar>
           </w:tcPr>
           <w:p>
@@ -9679,7 +9654,7 @@
             </w:tcBorders>
             <w:shd w:fill="auto" w:val="clear"/>
             <w:tcMar>
-              <w:left w:w="110" w:type="dxa"/>
+              <w:left w:w="105" w:type="dxa"/>
             </w:tcMar>
           </w:tcPr>
           <w:p>
@@ -9709,7 +9684,7 @@
             </w:tcBorders>
             <w:shd w:fill="auto" w:val="clear"/>
             <w:tcMar>
-              <w:left w:w="110" w:type="dxa"/>
+              <w:left w:w="105" w:type="dxa"/>
             </w:tcMar>
           </w:tcPr>
           <w:p>
@@ -9737,7 +9712,7 @@
             </w:tcBorders>
             <w:shd w:fill="auto" w:val="clear"/>
             <w:tcMar>
-              <w:left w:w="110" w:type="dxa"/>
+              <w:left w:w="105" w:type="dxa"/>
             </w:tcMar>
           </w:tcPr>
           <w:p>
@@ -9766,7 +9741,7 @@
             </w:tcBorders>
             <w:shd w:fill="auto" w:val="clear"/>
             <w:tcMar>
-              <w:left w:w="110" w:type="dxa"/>
+              <w:left w:w="105" w:type="dxa"/>
             </w:tcMar>
           </w:tcPr>
           <w:p>
@@ -9799,7 +9774,7 @@
             </w:tcBorders>
             <w:shd w:fill="auto" w:val="clear"/>
             <w:tcMar>
-              <w:left w:w="110" w:type="dxa"/>
+              <w:left w:w="105" w:type="dxa"/>
             </w:tcMar>
           </w:tcPr>
           <w:p>
@@ -9829,7 +9804,7 @@
             </w:tcBorders>
             <w:shd w:fill="auto" w:val="clear"/>
             <w:tcMar>
-              <w:left w:w="110" w:type="dxa"/>
+              <w:left w:w="105" w:type="dxa"/>
             </w:tcMar>
           </w:tcPr>
           <w:p>
@@ -9857,7 +9832,7 @@
             </w:tcBorders>
             <w:shd w:fill="auto" w:val="clear"/>
             <w:tcMar>
-              <w:left w:w="110" w:type="dxa"/>
+              <w:left w:w="105" w:type="dxa"/>
             </w:tcMar>
           </w:tcPr>
           <w:p>
@@ -9886,7 +9861,7 @@
             </w:tcBorders>
             <w:shd w:fill="auto" w:val="clear"/>
             <w:tcMar>
-              <w:left w:w="110" w:type="dxa"/>
+              <w:left w:w="105" w:type="dxa"/>
             </w:tcMar>
           </w:tcPr>
           <w:p>
@@ -9919,7 +9894,7 @@
             </w:tcBorders>
             <w:shd w:fill="auto" w:val="clear"/>
             <w:tcMar>
-              <w:left w:w="110" w:type="dxa"/>
+              <w:left w:w="105" w:type="dxa"/>
             </w:tcMar>
           </w:tcPr>
           <w:p>
@@ -9949,7 +9924,7 @@
             </w:tcBorders>
             <w:shd w:fill="auto" w:val="clear"/>
             <w:tcMar>
-              <w:left w:w="110" w:type="dxa"/>
+              <w:left w:w="105" w:type="dxa"/>
             </w:tcMar>
           </w:tcPr>
           <w:p>
@@ -9977,7 +9952,7 @@
             </w:tcBorders>
             <w:shd w:fill="auto" w:val="clear"/>
             <w:tcMar>
-              <w:left w:w="110" w:type="dxa"/>
+              <w:left w:w="105" w:type="dxa"/>
             </w:tcMar>
           </w:tcPr>
           <w:p>
@@ -10006,7 +9981,7 @@
             </w:tcBorders>
             <w:shd w:fill="auto" w:val="clear"/>
             <w:tcMar>
-              <w:left w:w="110" w:type="dxa"/>
+              <w:left w:w="105" w:type="dxa"/>
             </w:tcMar>
           </w:tcPr>
           <w:p>
@@ -10028,8 +10003,8 @@
         <w:pStyle w:val="Caption1"/>
         <w:rPr/>
       </w:pPr>
-      <w:bookmarkStart w:id="99" w:name="_Toc384403102"/>
       <w:bookmarkStart w:id="100" w:name="_Toc419796109"/>
+      <w:bookmarkStart w:id="101" w:name="_Toc384403102"/>
       <w:r>
         <w:rPr/>
         <w:t xml:space="preserve">Table </w:t>
@@ -10043,46 +10018,48 @@
       <w:r>
         <w:fldChar w:fldCharType="separate"/>
       </w:r>
-      <w:bookmarkStart w:id="101" w:name="__Fieldmark__1195_3414425876"/>
+      <w:bookmarkStart w:id="102" w:name="__Fieldmark__1234_3489403294"/>
       <w:r>
         <w:rPr/>
         <w:t>1</w:t>
       </w:r>
-      <w:bookmarkStart w:id="102" w:name="__Fieldmark__1153_2552085529"/>
+      <w:bookmarkStart w:id="103" w:name="__Fieldmark__1195_3414425876"/>
       <w:r>
         <w:rPr/>
         <w:t>0</w:t>
       </w:r>
+      <w:bookmarkStart w:id="104" w:name="__Fieldmark__1153_2552085529"/>
       <w:r>
         <w:rPr/>
       </w:r>
       <w:r>
         <w:fldChar w:fldCharType="end"/>
       </w:r>
+      <w:bookmarkEnd w:id="102"/>
+      <w:bookmarkEnd w:id="103"/>
+      <w:bookmarkEnd w:id="104"/>
+      <w:r>
+        <w:rPr/>
+        <w:noBreakHyphen/>
+      </w:r>
+      <w:r>
+        <w:rPr/>
+        <w:fldChar w:fldCharType="begin"/>
+      </w:r>
+      <w:r>
+        <w:instrText> SEQ Table \* ARABIC </w:instrText>
+      </w:r>
+      <w:r>
+        <w:fldChar w:fldCharType="separate"/>
+      </w:r>
+      <w:r>
+        <w:t>4</w:t>
+      </w:r>
+      <w:r>
+        <w:fldChar w:fldCharType="end"/>
+      </w:r>
+      <w:bookmarkEnd w:id="100"/>
       <w:bookmarkEnd w:id="101"/>
-      <w:bookmarkEnd w:id="102"/>
-      <w:r>
-        <w:rPr/>
-        <w:noBreakHyphen/>
-      </w:r>
-      <w:r>
-        <w:rPr/>
-        <w:fldChar w:fldCharType="begin"/>
-      </w:r>
-      <w:r>
-        <w:instrText> SEQ Table \* ARABIC </w:instrText>
-      </w:r>
-      <w:r>
-        <w:fldChar w:fldCharType="separate"/>
-      </w:r>
-      <w:r>
-        <w:t>4</w:t>
-      </w:r>
-      <w:r>
-        <w:fldChar w:fldCharType="end"/>
-      </w:r>
-      <w:bookmarkEnd w:id="99"/>
-      <w:bookmarkEnd w:id="100"/>
       <w:r>
         <w:rPr/>
         <w:t xml:space="preserve"> References</w:t>
@@ -10113,10 +10090,10 @@
         <w:jc w:val="left"/>
         <w:rPr/>
       </w:pPr>
-      <w:bookmarkStart w:id="103" w:name="_Toc384403272"/>
-      <w:bookmarkStart w:id="104" w:name="_Toc419795995"/>
-      <w:bookmarkEnd w:id="103"/>
-      <w:bookmarkEnd w:id="104"/>
+      <w:bookmarkStart w:id="105" w:name="_Toc419795995"/>
+      <w:bookmarkStart w:id="106" w:name="_Toc384403272"/>
+      <w:bookmarkEnd w:id="105"/>
+      <w:bookmarkEnd w:id="106"/>
       <w:r>
         <w:rPr/>
         <w:t>Revision History</w:t>
@@ -10127,10 +10104,10 @@
         <w:tblStyle w:val="TableGrid"/>
         <w:tblW w:w="9350" w:type="dxa"/>
         <w:jc w:val="left"/>
-        <w:tblInd w:w="-5" w:type="dxa"/>
+        <w:tblInd w:w="-10" w:type="dxa"/>
         <w:tblCellMar>
           <w:top w:w="0" w:type="dxa"/>
-          <w:left w:w="103" w:type="dxa"/>
+          <w:left w:w="98" w:type="dxa"/>
           <w:bottom w:w="0" w:type="dxa"/>
           <w:right w:w="108" w:type="dxa"/>
         </w:tblCellMar>
@@ -10150,7 +10127,7 @@
             <w:tcBorders/>
             <w:shd w:fill="auto" w:val="clear"/>
             <w:tcMar>
-              <w:left w:w="103" w:type="dxa"/>
+              <w:left w:w="98" w:type="dxa"/>
             </w:tcMar>
           </w:tcPr>
           <w:p>
@@ -10182,7 +10159,7 @@
             <w:tcBorders/>
             <w:shd w:fill="auto" w:val="clear"/>
             <w:tcMar>
-              <w:left w:w="103" w:type="dxa"/>
+              <w:left w:w="98" w:type="dxa"/>
             </w:tcMar>
           </w:tcPr>
           <w:p>
@@ -10214,7 +10191,7 @@
             <w:tcBorders/>
             <w:shd w:fill="auto" w:val="clear"/>
             <w:tcMar>
-              <w:left w:w="103" w:type="dxa"/>
+              <w:left w:w="98" w:type="dxa"/>
             </w:tcMar>
           </w:tcPr>
           <w:p>
@@ -10246,7 +10223,7 @@
             <w:tcBorders/>
             <w:shd w:fill="auto" w:val="clear"/>
             <w:tcMar>
-              <w:left w:w="103" w:type="dxa"/>
+              <w:left w:w="98" w:type="dxa"/>
             </w:tcMar>
           </w:tcPr>
           <w:p>
@@ -10281,7 +10258,7 @@
             <w:tcBorders/>
             <w:shd w:fill="auto" w:val="clear"/>
             <w:tcMar>
-              <w:left w:w="103" w:type="dxa"/>
+              <w:left w:w="98" w:type="dxa"/>
             </w:tcMar>
           </w:tcPr>
           <w:p>
@@ -10312,7 +10289,7 @@
             <w:tcBorders/>
             <w:shd w:fill="auto" w:val="clear"/>
             <w:tcMar>
-              <w:left w:w="103" w:type="dxa"/>
+              <w:left w:w="98" w:type="dxa"/>
             </w:tcMar>
           </w:tcPr>
           <w:p>
@@ -10343,7 +10320,7 @@
             <w:tcBorders/>
             <w:shd w:fill="auto" w:val="clear"/>
             <w:tcMar>
-              <w:left w:w="103" w:type="dxa"/>
+              <w:left w:w="98" w:type="dxa"/>
             </w:tcMar>
           </w:tcPr>
           <w:p>
@@ -10374,7 +10351,7 @@
             <w:tcBorders/>
             <w:shd w:fill="auto" w:val="clear"/>
             <w:tcMar>
-              <w:left w:w="103" w:type="dxa"/>
+              <w:left w:w="98" w:type="dxa"/>
             </w:tcMar>
           </w:tcPr>
           <w:p>
@@ -10408,7 +10385,7 @@
             <w:tcBorders/>
             <w:shd w:fill="auto" w:val="clear"/>
             <w:tcMar>
-              <w:left w:w="103" w:type="dxa"/>
+              <w:left w:w="98" w:type="dxa"/>
             </w:tcMar>
           </w:tcPr>
           <w:p>
@@ -10439,7 +10416,7 @@
             <w:tcBorders/>
             <w:shd w:fill="auto" w:val="clear"/>
             <w:tcMar>
-              <w:left w:w="103" w:type="dxa"/>
+              <w:left w:w="98" w:type="dxa"/>
             </w:tcMar>
           </w:tcPr>
           <w:p>
@@ -10470,7 +10447,7 @@
             <w:tcBorders/>
             <w:shd w:fill="auto" w:val="clear"/>
             <w:tcMar>
-              <w:left w:w="103" w:type="dxa"/>
+              <w:left w:w="98" w:type="dxa"/>
             </w:tcMar>
           </w:tcPr>
           <w:p>
@@ -10501,7 +10478,7 @@
             <w:tcBorders/>
             <w:shd w:fill="auto" w:val="clear"/>
             <w:tcMar>
-              <w:left w:w="103" w:type="dxa"/>
+              <w:left w:w="98" w:type="dxa"/>
             </w:tcMar>
           </w:tcPr>
           <w:p>
@@ -10535,7 +10512,7 @@
             <w:tcBorders/>
             <w:shd w:fill="auto" w:val="clear"/>
             <w:tcMar>
-              <w:left w:w="103" w:type="dxa"/>
+              <w:left w:w="98" w:type="dxa"/>
             </w:tcMar>
           </w:tcPr>
           <w:p>
@@ -10566,7 +10543,7 @@
             <w:tcBorders/>
             <w:shd w:fill="auto" w:val="clear"/>
             <w:tcMar>
-              <w:left w:w="103" w:type="dxa"/>
+              <w:left w:w="98" w:type="dxa"/>
             </w:tcMar>
           </w:tcPr>
           <w:p>
@@ -10597,7 +10574,7 @@
             <w:tcBorders/>
             <w:shd w:fill="auto" w:val="clear"/>
             <w:tcMar>
-              <w:left w:w="103" w:type="dxa"/>
+              <w:left w:w="98" w:type="dxa"/>
             </w:tcMar>
           </w:tcPr>
           <w:p>
@@ -10628,7 +10605,7 @@
             <w:tcBorders/>
             <w:shd w:fill="auto" w:val="clear"/>
             <w:tcMar>
-              <w:left w:w="103" w:type="dxa"/>
+              <w:left w:w="98" w:type="dxa"/>
             </w:tcMar>
           </w:tcPr>
           <w:p>
@@ -10662,7 +10639,7 @@
             <w:tcBorders/>
             <w:shd w:fill="auto" w:val="clear"/>
             <w:tcMar>
-              <w:left w:w="103" w:type="dxa"/>
+              <w:left w:w="98" w:type="dxa"/>
             </w:tcMar>
           </w:tcPr>
           <w:p>
@@ -10693,7 +10670,7 @@
             <w:tcBorders/>
             <w:shd w:fill="auto" w:val="clear"/>
             <w:tcMar>
-              <w:left w:w="103" w:type="dxa"/>
+              <w:left w:w="98" w:type="dxa"/>
             </w:tcMar>
           </w:tcPr>
           <w:p>
@@ -10724,7 +10701,7 @@
             <w:tcBorders/>
             <w:shd w:fill="auto" w:val="clear"/>
             <w:tcMar>
-              <w:left w:w="103" w:type="dxa"/>
+              <w:left w:w="98" w:type="dxa"/>
             </w:tcMar>
           </w:tcPr>
           <w:p>
@@ -10755,7 +10732,7 @@
             <w:tcBorders/>
             <w:shd w:fill="auto" w:val="clear"/>
             <w:tcMar>
-              <w:left w:w="103" w:type="dxa"/>
+              <w:left w:w="98" w:type="dxa"/>
             </w:tcMar>
           </w:tcPr>
           <w:p>
@@ -10787,8 +10764,8 @@
         <w:pStyle w:val="Caption1"/>
         <w:rPr/>
       </w:pPr>
-      <w:bookmarkStart w:id="105" w:name="_Toc384403103"/>
-      <w:bookmarkStart w:id="106" w:name="_Toc419796110"/>
+      <w:bookmarkStart w:id="107" w:name="_Toc419796110"/>
+      <w:bookmarkStart w:id="108" w:name="_Toc384403103"/>
       <w:r>
         <w:rPr/>
         <w:t xml:space="preserve">Table </w:t>
@@ -10802,46 +10779,48 @@
       <w:r>
         <w:fldChar w:fldCharType="separate"/>
       </w:r>
-      <w:bookmarkStart w:id="107" w:name="__Fieldmark__1270_3414425876"/>
+      <w:bookmarkStart w:id="109" w:name="__Fieldmark__1313_3489403294"/>
       <w:r>
         <w:rPr/>
         <w:t>1</w:t>
       </w:r>
-      <w:bookmarkStart w:id="108" w:name="__Fieldmark__1224_2552085529"/>
+      <w:bookmarkStart w:id="110" w:name="__Fieldmark__1270_3414425876"/>
       <w:r>
         <w:rPr/>
         <w:t>0</w:t>
       </w:r>
-      <w:r>
-        <w:rPr/>
+      <w:bookmarkStart w:id="111" w:name="__Fieldmark__1224_2552085529"/>
+      <w:r>
+        <w:rPr/>
+      </w:r>
+      <w:r>
+        <w:fldChar w:fldCharType="end"/>
+      </w:r>
+      <w:bookmarkEnd w:id="109"/>
+      <w:bookmarkEnd w:id="110"/>
+      <w:bookmarkEnd w:id="111"/>
+      <w:r>
+        <w:rPr/>
+        <w:noBreakHyphen/>
+      </w:r>
+      <w:r>
+        <w:rPr/>
+        <w:fldChar w:fldCharType="begin"/>
+      </w:r>
+      <w:r>
+        <w:instrText> SEQ Table \* ARABIC </w:instrText>
+      </w:r>
+      <w:r>
+        <w:fldChar w:fldCharType="separate"/>
+      </w:r>
+      <w:r>
+        <w:t>5</w:t>
       </w:r>
       <w:r>
         <w:fldChar w:fldCharType="end"/>
       </w:r>
       <w:bookmarkEnd w:id="107"/>
       <w:bookmarkEnd w:id="108"/>
-      <w:r>
-        <w:rPr/>
-        <w:noBreakHyphen/>
-      </w:r>
-      <w:r>
-        <w:rPr/>
-        <w:fldChar w:fldCharType="begin"/>
-      </w:r>
-      <w:r>
-        <w:instrText> SEQ Table \* ARABIC </w:instrText>
-      </w:r>
-      <w:r>
-        <w:fldChar w:fldCharType="separate"/>
-      </w:r>
-      <w:r>
-        <w:t>5</w:t>
-      </w:r>
-      <w:r>
-        <w:fldChar w:fldCharType="end"/>
-      </w:r>
-      <w:bookmarkEnd w:id="105"/>
-      <w:bookmarkEnd w:id="106"/>
       <w:r>
         <w:rPr/>
         <w:t xml:space="preserve"> Revision History</w:t>
@@ -10875,8 +10854,8 @@
         <w:jc w:val="left"/>
         <w:rPr/>
       </w:pPr>
-      <w:bookmarkStart w:id="109" w:name="_Toc419795996"/>
-      <w:bookmarkEnd w:id="109"/>
+      <w:bookmarkStart w:id="112" w:name="_Toc419795996"/>
+      <w:bookmarkEnd w:id="112"/>
       <w:r>
         <w:rPr/>
         <w:t>Items Out Of Scope of Verification</w:t>
@@ -13959,6 +13938,329 @@
       <w:rFonts w:ascii="OpenSymbol" w:hAnsi="OpenSymbol" w:eastAsia="OpenSymbol" w:cs="OpenSymbol"/>
     </w:rPr>
   </w:style>
+  <w:style w:type="character" w:styleId="ListLabel117">
+    <w:name w:val="ListLabel 117"/>
+    <w:qFormat/>
+    <w:rPr>
+      <w:rFonts w:cs="Arial"/>
+      <w:b/>
+      <w:bCs w:val="false"/>
+      <w:i w:val="false"/>
+      <w:iCs w:val="false"/>
+      <w:caps w:val="false"/>
+      <w:smallCaps w:val="false"/>
+      <w:strike w:val="false"/>
+      <w:dstrike w:val="false"/>
+      <w:vanish w:val="false"/>
+      <w:color w:val="000000"/>
+      <w:spacing w:val="0"/>
+      <w:w w:val="100"/>
+      <w:position w:val="0"/>
+      <w:sz w:val="24"/>
+      <w:sz w:val="24"/>
+      <w:szCs w:val="24"/>
+      <w:u w:val="none"/>
+      <w:vertAlign w:val="baseline"/>
+      <w:em w:val="none"/>
+    </w:rPr>
+  </w:style>
+  <w:style w:type="character" w:styleId="ListLabel118">
+    <w:name w:val="ListLabel 118"/>
+    <w:qFormat/>
+    <w:rPr>
+      <w:sz w:val="20"/>
+      <w:szCs w:val="20"/>
+    </w:rPr>
+  </w:style>
+  <w:style w:type="character" w:styleId="ListLabel119">
+    <w:name w:val="ListLabel 119"/>
+    <w:qFormat/>
+    <w:rPr>
+      <w:b/>
+      <w:sz w:val="20"/>
+      <w:szCs w:val="20"/>
+    </w:rPr>
+  </w:style>
+  <w:style w:type="character" w:styleId="ListLabel120">
+    <w:name w:val="ListLabel 120"/>
+    <w:qFormat/>
+    <w:rPr>
+      <w:b/>
+      <w:sz w:val="20"/>
+      <w:szCs w:val="20"/>
+    </w:rPr>
+  </w:style>
+  <w:style w:type="character" w:styleId="ListLabel121">
+    <w:name w:val="ListLabel 121"/>
+    <w:qFormat/>
+    <w:rPr>
+      <w:b/>
+      <w:sz w:val="20"/>
+      <w:szCs w:val="20"/>
+    </w:rPr>
+  </w:style>
+  <w:style w:type="character" w:styleId="ListLabel122">
+    <w:name w:val="ListLabel 122"/>
+    <w:qFormat/>
+    <w:rPr>
+      <w:color w:val="000000"/>
+    </w:rPr>
+  </w:style>
+  <w:style w:type="character" w:styleId="ListLabel123">
+    <w:name w:val="ListLabel 123"/>
+    <w:qFormat/>
+    <w:rPr>
+      <w:color w:val="00000A"/>
+    </w:rPr>
+  </w:style>
+  <w:style w:type="character" w:styleId="ListLabel124">
+    <w:name w:val="ListLabel 124"/>
+    <w:qFormat/>
+    <w:rPr>
+      <w:rFonts w:cs="Arial"/>
+      <w:b/>
+      <w:bCs w:val="false"/>
+      <w:i w:val="false"/>
+      <w:iCs w:val="false"/>
+      <w:caps w:val="false"/>
+      <w:smallCaps w:val="false"/>
+      <w:strike w:val="false"/>
+      <w:dstrike w:val="false"/>
+      <w:vanish w:val="false"/>
+      <w:color w:val="000000"/>
+      <w:spacing w:val="0"/>
+      <w:w w:val="100"/>
+      <w:position w:val="0"/>
+      <w:sz w:val="26"/>
+      <w:sz w:val="26"/>
+      <w:szCs w:val="24"/>
+      <w:u w:val="none"/>
+      <w:vertAlign w:val="baseline"/>
+      <w:em w:val="none"/>
+    </w:rPr>
+  </w:style>
+  <w:style w:type="character" w:styleId="ListLabel125">
+    <w:name w:val="ListLabel 125"/>
+    <w:qFormat/>
+    <w:rPr>
+      <w:sz w:val="20"/>
+      <w:szCs w:val="20"/>
+    </w:rPr>
+  </w:style>
+  <w:style w:type="character" w:styleId="ListLabel126">
+    <w:name w:val="ListLabel 126"/>
+    <w:qFormat/>
+    <w:rPr>
+      <w:b/>
+      <w:sz w:val="20"/>
+      <w:szCs w:val="20"/>
+    </w:rPr>
+  </w:style>
+  <w:style w:type="character" w:styleId="ListLabel127">
+    <w:name w:val="ListLabel 127"/>
+    <w:qFormat/>
+    <w:rPr>
+      <w:b/>
+      <w:sz w:val="20"/>
+      <w:szCs w:val="20"/>
+    </w:rPr>
+  </w:style>
+  <w:style w:type="character" w:styleId="ListLabel128">
+    <w:name w:val="ListLabel 128"/>
+    <w:qFormat/>
+    <w:rPr>
+      <w:b/>
+      <w:sz w:val="20"/>
+      <w:szCs w:val="20"/>
+    </w:rPr>
+  </w:style>
+  <w:style w:type="character" w:styleId="ListLabel129">
+    <w:name w:val="ListLabel 129"/>
+    <w:qFormat/>
+    <w:rPr>
+      <w:rFonts w:cs=""/>
+    </w:rPr>
+  </w:style>
+  <w:style w:type="character" w:styleId="ListLabel130">
+    <w:name w:val="ListLabel 130"/>
+    <w:qFormat/>
+    <w:rPr>
+      <w:rFonts w:cs="Courier New"/>
+    </w:rPr>
+  </w:style>
+  <w:style w:type="character" w:styleId="ListLabel131">
+    <w:name w:val="ListLabel 131"/>
+    <w:qFormat/>
+    <w:rPr>
+      <w:rFonts w:cs="Wingdings"/>
+    </w:rPr>
+  </w:style>
+  <w:style w:type="character" w:styleId="ListLabel132">
+    <w:name w:val="ListLabel 132"/>
+    <w:qFormat/>
+    <w:rPr>
+      <w:rFonts w:cs="Symbol"/>
+    </w:rPr>
+  </w:style>
+  <w:style w:type="character" w:styleId="ListLabel133">
+    <w:name w:val="ListLabel 133"/>
+    <w:qFormat/>
+    <w:rPr>
+      <w:rFonts w:cs="Courier New"/>
+    </w:rPr>
+  </w:style>
+  <w:style w:type="character" w:styleId="ListLabel134">
+    <w:name w:val="ListLabel 134"/>
+    <w:qFormat/>
+    <w:rPr>
+      <w:rFonts w:cs="Wingdings"/>
+    </w:rPr>
+  </w:style>
+  <w:style w:type="character" w:styleId="ListLabel135">
+    <w:name w:val="ListLabel 135"/>
+    <w:qFormat/>
+    <w:rPr>
+      <w:rFonts w:cs="Symbol"/>
+    </w:rPr>
+  </w:style>
+  <w:style w:type="character" w:styleId="ListLabel136">
+    <w:name w:val="ListLabel 136"/>
+    <w:qFormat/>
+    <w:rPr>
+      <w:rFonts w:cs="Courier New"/>
+    </w:rPr>
+  </w:style>
+  <w:style w:type="character" w:styleId="ListLabel137">
+    <w:name w:val="ListLabel 137"/>
+    <w:qFormat/>
+    <w:rPr>
+      <w:rFonts w:cs="Wingdings"/>
+    </w:rPr>
+  </w:style>
+  <w:style w:type="character" w:styleId="ListLabel138">
+    <w:name w:val="ListLabel 138"/>
+    <w:qFormat/>
+    <w:rPr>
+      <w:rFonts w:cs="Arial"/>
+      <w:b/>
+      <w:bCs w:val="false"/>
+      <w:i w:val="false"/>
+      <w:iCs w:val="false"/>
+      <w:caps w:val="false"/>
+      <w:smallCaps w:val="false"/>
+      <w:strike w:val="false"/>
+      <w:dstrike w:val="false"/>
+      <w:vanish w:val="false"/>
+      <w:color w:val="000000"/>
+      <w:spacing w:val="0"/>
+      <w:w w:val="100"/>
+      <w:position w:val="0"/>
+      <w:sz w:val="24"/>
+      <w:sz w:val="24"/>
+      <w:szCs w:val="24"/>
+      <w:u w:val="none"/>
+      <w:vertAlign w:val="baseline"/>
+      <w:em w:val="none"/>
+    </w:rPr>
+  </w:style>
+  <w:style w:type="character" w:styleId="ListLabel139">
+    <w:name w:val="ListLabel 139"/>
+    <w:qFormat/>
+    <w:rPr>
+      <w:sz w:val="20"/>
+      <w:szCs w:val="20"/>
+    </w:rPr>
+  </w:style>
+  <w:style w:type="character" w:styleId="ListLabel140">
+    <w:name w:val="ListLabel 140"/>
+    <w:qFormat/>
+    <w:rPr>
+      <w:b/>
+      <w:sz w:val="20"/>
+      <w:szCs w:val="20"/>
+    </w:rPr>
+  </w:style>
+  <w:style w:type="character" w:styleId="ListLabel141">
+    <w:name w:val="ListLabel 141"/>
+    <w:qFormat/>
+    <w:rPr>
+      <w:b/>
+      <w:sz w:val="20"/>
+      <w:szCs w:val="20"/>
+    </w:rPr>
+  </w:style>
+  <w:style w:type="character" w:styleId="ListLabel142">
+    <w:name w:val="ListLabel 142"/>
+    <w:qFormat/>
+    <w:rPr>
+      <w:b/>
+      <w:sz w:val="20"/>
+      <w:szCs w:val="20"/>
+    </w:rPr>
+  </w:style>
+  <w:style w:type="character" w:styleId="ListLabel143">
+    <w:name w:val="ListLabel 143"/>
+    <w:qFormat/>
+    <w:rPr>
+      <w:rFonts w:cs="OpenSymbol"/>
+    </w:rPr>
+  </w:style>
+  <w:style w:type="character" w:styleId="ListLabel144">
+    <w:name w:val="ListLabel 144"/>
+    <w:qFormat/>
+    <w:rPr>
+      <w:rFonts w:cs="OpenSymbol"/>
+    </w:rPr>
+  </w:style>
+  <w:style w:type="character" w:styleId="ListLabel145">
+    <w:name w:val="ListLabel 145"/>
+    <w:qFormat/>
+    <w:rPr>
+      <w:rFonts w:cs="OpenSymbol"/>
+    </w:rPr>
+  </w:style>
+  <w:style w:type="character" w:styleId="ListLabel146">
+    <w:name w:val="ListLabel 146"/>
+    <w:qFormat/>
+    <w:rPr>
+      <w:rFonts w:cs="OpenSymbol"/>
+    </w:rPr>
+  </w:style>
+  <w:style w:type="character" w:styleId="ListLabel147">
+    <w:name w:val="ListLabel 147"/>
+    <w:qFormat/>
+    <w:rPr>
+      <w:rFonts w:cs="OpenSymbol"/>
+    </w:rPr>
+  </w:style>
+  <w:style w:type="character" w:styleId="ListLabel148">
+    <w:name w:val="ListLabel 148"/>
+    <w:qFormat/>
+    <w:rPr>
+      <w:rFonts w:cs="OpenSymbol"/>
+    </w:rPr>
+  </w:style>
+  <w:style w:type="character" w:styleId="ListLabel149">
+    <w:name w:val="ListLabel 149"/>
+    <w:qFormat/>
+    <w:rPr>
+      <w:rFonts w:cs="OpenSymbol"/>
+    </w:rPr>
+  </w:style>
+  <w:style w:type="character" w:styleId="ListLabel150">
+    <w:name w:val="ListLabel 150"/>
+    <w:qFormat/>
+    <w:rPr>
+      <w:rFonts w:cs="OpenSymbol"/>
+    </w:rPr>
+  </w:style>
+  <w:style w:type="character" w:styleId="ListLabel151">
+    <w:name w:val="ListLabel 151"/>
+    <w:qFormat/>
+    <w:rPr>
+      <w:rFonts w:cs="OpenSymbol"/>
+    </w:rPr>
+  </w:style>
   <w:style w:type="paragraph" w:styleId="Heading">
     <w:name w:val="Heading"/>
     <w:basedOn w:val="Normal"/>

</xml_diff>